<commit_message>
edit resume and hover colors
</commit_message>
<xml_diff>
--- a/files/Seetoh_Rui_Ming_Daniel_Resume.docx
+++ b/files/Seetoh_Rui_Ming_Daniel_Resume.docx
@@ -7,12 +7,14 @@
         <w:pStyle w:val="Header"/>
         <w:jc w:val="center"/>
         <w:rPr>
+          <w:rFonts w:asciiTheme="minorHAnsi" w:hAnsiTheme="minorHAnsi"/>
           <w:sz w:val="48"/>
           <w:szCs w:val="48"/>
         </w:rPr>
       </w:pPr>
       <w:r>
         <w:rPr>
+          <w:rFonts w:asciiTheme="minorHAnsi" w:hAnsiTheme="minorHAnsi"/>
           <w:sz w:val="48"/>
           <w:szCs w:val="48"/>
         </w:rPr>
@@ -23,24 +25,21 @@
       <w:pPr>
         <w:pStyle w:val="Header"/>
         <w:jc w:val="center"/>
-      </w:pPr>
-      <w:r>
-        <w:t>Bl</w:t>
-      </w:r>
-      <w:r>
-        <w:t>oc</w:t>
-      </w:r>
-      <w:r>
-        <w:t>k 687A #14-402, Choa Chu Kang Drive, S681687</w:t>
-      </w:r>
-    </w:p>
-    <w:p>
-      <w:pPr>
-        <w:pStyle w:val="Header"/>
-        <w:jc w:val="center"/>
-      </w:pPr>
-      <w:r>
-        <w:t>+6596699580 | danielseetoh92@gmail.com</w:t>
+        <w:rPr>
+          <w:rFonts w:asciiTheme="minorHAnsi" w:hAnsiTheme="minorHAnsi"/>
+        </w:rPr>
+      </w:pPr>
+      <w:r>
+        <w:rPr>
+          <w:rFonts w:asciiTheme="minorHAnsi" w:hAnsiTheme="minorHAnsi"/>
+        </w:rPr>
+        <w:t xml:space="preserve">+65 </w:t>
+      </w:r>
+      <w:r>
+        <w:rPr>
+          <w:rFonts w:asciiTheme="minorHAnsi" w:hAnsiTheme="minorHAnsi"/>
+        </w:rPr>
+        <w:t>96699580 | danielseetoh92@gmail.com</w:t>
       </w:r>
     </w:p>
     <w:p>
@@ -49,6 +48,7 @@
           <w:bottom w:val="single" w:sz="4" w:space="1" w:color="auto"/>
         </w:pBdr>
         <w:rPr>
+          <w:rFonts w:asciiTheme="minorHAnsi" w:hAnsiTheme="minorHAnsi"/>
           <w:b/>
         </w:rPr>
       </w:pPr>
@@ -59,11 +59,13 @@
           <w:bottom w:val="single" w:sz="4" w:space="1" w:color="auto"/>
         </w:pBdr>
         <w:rPr>
-          <w:b/>
-        </w:rPr>
-      </w:pPr>
-      <w:r>
-        <w:rPr>
+          <w:rFonts w:asciiTheme="minorHAnsi" w:hAnsiTheme="minorHAnsi"/>
+          <w:b/>
+        </w:rPr>
+      </w:pPr>
+      <w:r>
+        <w:rPr>
+          <w:rFonts w:asciiTheme="minorHAnsi" w:hAnsiTheme="minorHAnsi"/>
           <w:b/>
         </w:rPr>
         <w:t>EDUCATION</w:t>
@@ -72,21 +74,41 @@
     <w:p>
       <w:pPr>
         <w:pStyle w:val="ResumeAlignRight"/>
-      </w:pPr>
-      <w:r>
-        <w:rPr>
+        <w:rPr>
+          <w:rFonts w:asciiTheme="minorHAnsi" w:hAnsiTheme="minorHAnsi"/>
+        </w:rPr>
+      </w:pPr>
+      <w:r>
+        <w:rPr>
+          <w:rFonts w:asciiTheme="minorHAnsi" w:hAnsiTheme="minorHAnsi"/>
           <w:b/>
         </w:rPr>
         <w:t>Nanyang Technological University</w:t>
       </w:r>
       <w:r>
         <w:rPr>
+          <w:rFonts w:asciiTheme="minorHAnsi" w:hAnsiTheme="minorHAnsi"/>
+          <w:b/>
+        </w:rPr>
+        <w:t>, Renaissance Engineering Programme</w:t>
+      </w:r>
+      <w:r>
+        <w:rPr>
+          <w:rFonts w:asciiTheme="minorHAnsi" w:hAnsiTheme="minorHAnsi"/>
+          <w:b/>
+        </w:rPr>
+        <w:t xml:space="preserve"> (REP)</w:t>
+      </w:r>
+      <w:r>
+        <w:rPr>
+          <w:rFonts w:asciiTheme="minorHAnsi" w:hAnsiTheme="minorHAnsi"/>
           <w:b/>
         </w:rPr>
         <w:tab/>
       </w:r>
       <w:r>
         <w:rPr>
+          <w:rFonts w:asciiTheme="minorHAnsi" w:hAnsiTheme="minorHAnsi"/>
           <w:b/>
         </w:rPr>
         <w:t>Singapore</w:t>
@@ -96,44 +118,67 @@
       <w:pPr>
         <w:pStyle w:val="ResumeAlignRight"/>
         <w:rPr>
-          <w:i/>
-        </w:rPr>
-      </w:pPr>
-      <w:r>
-        <w:rPr>
+          <w:rFonts w:asciiTheme="minorHAnsi" w:hAnsiTheme="minorHAnsi"/>
+          <w:i/>
+        </w:rPr>
+      </w:pPr>
+      <w:r>
+        <w:rPr>
+          <w:rFonts w:asciiTheme="minorHAnsi" w:hAnsiTheme="minorHAnsi"/>
           <w:i/>
         </w:rPr>
         <w:t xml:space="preserve">Bachelor of </w:t>
       </w:r>
       <w:r>
         <w:rPr>
+          <w:rFonts w:asciiTheme="minorHAnsi" w:hAnsiTheme="minorHAnsi"/>
           <w:i/>
         </w:rPr>
         <w:t xml:space="preserve">Engineering Science </w:t>
       </w:r>
       <w:r>
         <w:rPr>
+          <w:rFonts w:asciiTheme="minorHAnsi" w:hAnsiTheme="minorHAnsi"/>
           <w:i/>
         </w:rPr>
         <w:t xml:space="preserve">in </w:t>
       </w:r>
       <w:r>
         <w:rPr>
+          <w:rFonts w:asciiTheme="minorHAnsi" w:hAnsiTheme="minorHAnsi"/>
           <w:i/>
         </w:rPr>
         <w:t>Computer Science</w:t>
       </w:r>
       <w:r>
+        <w:rPr>
+          <w:rFonts w:asciiTheme="minorHAnsi" w:hAnsiTheme="minorHAnsi"/>
+        </w:rPr>
         <w:tab/>
       </w:r>
       <w:r>
         <w:rPr>
-          <w:i/>
-        </w:rPr>
-        <w:t>2013-</w:t>
-      </w:r>
-      <w:r>
-        <w:rPr>
+          <w:rFonts w:asciiTheme="minorHAnsi" w:hAnsiTheme="minorHAnsi"/>
+        </w:rPr>
+        <w:t xml:space="preserve">Aug </w:t>
+      </w:r>
+      <w:r>
+        <w:rPr>
+          <w:rFonts w:asciiTheme="minorHAnsi" w:hAnsiTheme="minorHAnsi"/>
+          <w:i/>
+        </w:rPr>
+        <w:t>2013</w:t>
+      </w:r>
+      <w:r>
+        <w:rPr>
+          <w:rFonts w:asciiTheme="minorHAnsi" w:hAnsiTheme="minorHAnsi"/>
+          <w:i/>
+        </w:rPr>
+        <w:t xml:space="preserve"> – May </w:t>
+      </w:r>
+      <w:r>
+        <w:rPr>
+          <w:rFonts w:asciiTheme="minorHAnsi" w:hAnsiTheme="minorHAnsi"/>
           <w:i/>
         </w:rPr>
         <w:t>2017</w:t>
@@ -143,41 +188,69 @@
       <w:pPr>
         <w:pStyle w:val="ResumeAlignRight"/>
         <w:rPr>
-          <w:i/>
-        </w:rPr>
-      </w:pPr>
-      <w:r>
-        <w:rPr>
+          <w:rFonts w:asciiTheme="minorHAnsi" w:hAnsiTheme="minorHAnsi"/>
+          <w:i/>
+        </w:rPr>
+      </w:pPr>
+      <w:r>
+        <w:rPr>
+          <w:rFonts w:asciiTheme="minorHAnsi" w:hAnsiTheme="minorHAnsi"/>
           <w:i/>
         </w:rPr>
         <w:t xml:space="preserve">Master of </w:t>
       </w:r>
       <w:r>
         <w:rPr>
+          <w:rFonts w:asciiTheme="minorHAnsi" w:hAnsiTheme="minorHAnsi"/>
           <w:i/>
         </w:rPr>
         <w:t xml:space="preserve">Science in </w:t>
       </w:r>
       <w:r>
         <w:rPr>
+          <w:rFonts w:asciiTheme="minorHAnsi" w:hAnsiTheme="minorHAnsi"/>
           <w:i/>
         </w:rPr>
         <w:t xml:space="preserve">Technology Management </w:t>
       </w:r>
       <w:r>
         <w:rPr>
+          <w:rFonts w:asciiTheme="minorHAnsi" w:hAnsiTheme="minorHAnsi"/>
           <w:i/>
         </w:rPr>
         <w:tab/>
       </w:r>
       <w:r>
         <w:rPr>
-          <w:i/>
-        </w:rPr>
-        <w:t>2016-2</w:t>
-      </w:r>
-      <w:r>
-        <w:rPr>
+          <w:rFonts w:asciiTheme="minorHAnsi" w:hAnsiTheme="minorHAnsi"/>
+          <w:i/>
+        </w:rPr>
+        <w:t xml:space="preserve">Jan </w:t>
+      </w:r>
+      <w:r>
+        <w:rPr>
+          <w:rFonts w:asciiTheme="minorHAnsi" w:hAnsiTheme="minorHAnsi"/>
+          <w:i/>
+        </w:rPr>
+        <w:t>2016</w:t>
+      </w:r>
+      <w:r>
+        <w:rPr>
+          <w:rFonts w:asciiTheme="minorHAnsi" w:hAnsiTheme="minorHAnsi"/>
+          <w:i/>
+        </w:rPr>
+        <w:t xml:space="preserve"> – Dec </w:t>
+      </w:r>
+      <w:r>
+        <w:rPr>
+          <w:rFonts w:asciiTheme="minorHAnsi" w:hAnsiTheme="minorHAnsi"/>
+          <w:i/>
+        </w:rPr>
+        <w:t>2</w:t>
+      </w:r>
+      <w:r>
+        <w:rPr>
+          <w:rFonts w:asciiTheme="minorHAnsi" w:hAnsiTheme="minorHAnsi"/>
           <w:i/>
         </w:rPr>
         <w:t>017</w:t>
@@ -196,27 +269,39 @@
         </w:tabs>
         <w:ind w:left="360"/>
         <w:rPr>
-          <w:b/>
-        </w:rPr>
-      </w:pPr>
-      <w:r>
-        <w:rPr>
+          <w:rFonts w:asciiTheme="minorHAnsi" w:hAnsiTheme="minorHAnsi"/>
+          <w:b/>
+        </w:rPr>
+      </w:pPr>
+      <w:r>
+        <w:rPr>
+          <w:rFonts w:asciiTheme="minorHAnsi" w:hAnsiTheme="minorHAnsi"/>
           <w:b/>
         </w:rPr>
         <w:t>GPA:</w:t>
       </w:r>
       <w:r>
+        <w:rPr>
+          <w:rFonts w:asciiTheme="minorHAnsi" w:hAnsiTheme="minorHAnsi"/>
+        </w:rPr>
         <w:t xml:space="preserve"> </w:t>
       </w:r>
       <w:r>
+        <w:rPr>
+          <w:rFonts w:asciiTheme="minorHAnsi" w:hAnsiTheme="minorHAnsi"/>
+        </w:rPr>
         <w:t>4.53</w:t>
       </w:r>
       <w:r>
+        <w:rPr>
+          <w:rFonts w:asciiTheme="minorHAnsi" w:hAnsiTheme="minorHAnsi"/>
+        </w:rPr>
         <w:t xml:space="preserve">/5.00 </w:t>
       </w:r>
-      <w:bookmarkStart w:id="0" w:name="_GoBack"/>
-      <w:bookmarkEnd w:id="0"/>
-      <w:r>
+      <w:r>
+        <w:rPr>
+          <w:rFonts w:asciiTheme="minorHAnsi" w:hAnsiTheme="minorHAnsi"/>
+        </w:rPr>
         <w:t>(First Class Honours)</w:t>
       </w:r>
     </w:p>
@@ -233,17 +318,28 @@
         </w:tabs>
         <w:ind w:left="360"/>
         <w:rPr>
-          <w:b/>
-        </w:rPr>
-      </w:pPr>
-      <w:r>
-        <w:rPr>
-          <w:b/>
-        </w:rPr>
-        <w:t xml:space="preserve">Exchange Programmes: </w:t>
-      </w:r>
-      <w:r>
-        <w:t>University of California Berkeley, USA (2015-2016)</w:t>
+          <w:rFonts w:asciiTheme="minorHAnsi" w:hAnsiTheme="minorHAnsi"/>
+          <w:b/>
+        </w:rPr>
+      </w:pPr>
+      <w:r>
+        <w:rPr>
+          <w:rFonts w:asciiTheme="minorHAnsi" w:hAnsiTheme="minorHAnsi"/>
+          <w:b/>
+        </w:rPr>
+        <w:t xml:space="preserve">Awards: </w:t>
+      </w:r>
+      <w:r>
+        <w:rPr>
+          <w:rFonts w:asciiTheme="minorHAnsi" w:hAnsiTheme="minorHAnsi"/>
+        </w:rPr>
+        <w:t>Mdm Thio Geok Kim REP</w:t>
+      </w:r>
+      <w:r>
+        <w:rPr>
+          <w:rFonts w:asciiTheme="minorHAnsi" w:hAnsiTheme="minorHAnsi"/>
+        </w:rPr>
+        <w:t xml:space="preserve"> Scholarship</w:t>
       </w:r>
     </w:p>
     <w:p>
@@ -259,47 +355,163 @@
         </w:tabs>
         <w:ind w:left="360"/>
         <w:rPr>
-          <w:b/>
-        </w:rPr>
-      </w:pPr>
-      <w:r>
-        <w:rPr>
+          <w:rFonts w:asciiTheme="minorHAnsi" w:hAnsiTheme="minorHAnsi"/>
+          <w:b/>
+        </w:rPr>
+      </w:pPr>
+      <w:r>
+        <w:rPr>
+          <w:rFonts w:asciiTheme="minorHAnsi" w:hAnsiTheme="minorHAnsi"/>
           <w:b/>
         </w:rPr>
         <w:t xml:space="preserve">Relevant </w:t>
       </w:r>
       <w:r>
         <w:rPr>
+          <w:rFonts w:asciiTheme="minorHAnsi" w:hAnsiTheme="minorHAnsi"/>
           <w:b/>
         </w:rPr>
         <w:t xml:space="preserve">Computing </w:t>
       </w:r>
       <w:r>
         <w:rPr>
+          <w:rFonts w:asciiTheme="minorHAnsi" w:hAnsiTheme="minorHAnsi"/>
           <w:b/>
         </w:rPr>
         <w:t>Coursework:</w:t>
       </w:r>
       <w:r>
+        <w:rPr>
+          <w:rFonts w:asciiTheme="minorHAnsi" w:hAnsiTheme="minorHAnsi"/>
+        </w:rPr>
         <w:t xml:space="preserve"> </w:t>
       </w:r>
       <w:r>
+        <w:rPr>
+          <w:rFonts w:asciiTheme="minorHAnsi" w:hAnsiTheme="minorHAnsi"/>
+        </w:rPr>
         <w:t>Artificial Intelligence, Algorithms, Operating Systems, Software Engineering, Databases, Computer Graphics, Object Oriented Programming, Human Computer Inte</w:t>
       </w:r>
       <w:r>
+        <w:rPr>
+          <w:rFonts w:asciiTheme="minorHAnsi" w:hAnsiTheme="minorHAnsi"/>
+        </w:rPr>
         <w:t xml:space="preserve">raction, </w:t>
       </w:r>
       <w:r>
+        <w:rPr>
+          <w:rFonts w:asciiTheme="minorHAnsi" w:hAnsiTheme="minorHAnsi"/>
+        </w:rPr>
         <w:t xml:space="preserve">Advanced Algorithms, </w:t>
       </w:r>
       <w:r>
+        <w:rPr>
+          <w:rFonts w:asciiTheme="minorHAnsi" w:hAnsiTheme="minorHAnsi"/>
+        </w:rPr>
         <w:t xml:space="preserve">Data Analytics and Mining, Systems Analysis, </w:t>
       </w:r>
       <w:r>
+        <w:rPr>
+          <w:rFonts w:asciiTheme="minorHAnsi" w:hAnsiTheme="minorHAnsi"/>
+        </w:rPr>
         <w:t xml:space="preserve">Net Centric Computing, Neural Networks, </w:t>
       </w:r>
       <w:r>
-        <w:t>Final Year Project on Convolutional Neural Networks</w:t>
+        <w:rPr>
+          <w:rFonts w:asciiTheme="minorHAnsi" w:hAnsiTheme="minorHAnsi"/>
+        </w:rPr>
+        <w:t>Machin</w:t>
+      </w:r>
+      <w:r>
+        <w:rPr>
+          <w:rFonts w:asciiTheme="minorHAnsi" w:hAnsiTheme="minorHAnsi"/>
+        </w:rPr>
+        <w:t>e Learning, Distributed Systems</w:t>
+      </w:r>
+    </w:p>
+    <w:p>
+      <w:pPr>
+        <w:pStyle w:val="ResumeAlignRight"/>
+        <w:tabs>
+          <w:tab w:val="left" w:pos="360"/>
+        </w:tabs>
+        <w:ind w:left="360"/>
+        <w:rPr>
+          <w:rFonts w:asciiTheme="minorHAnsi" w:hAnsiTheme="minorHAnsi"/>
+          <w:b/>
+        </w:rPr>
+      </w:pPr>
+    </w:p>
+    <w:p>
+      <w:pPr>
+        <w:pStyle w:val="ResumeAlignRight"/>
+        <w:rPr>
+          <w:rFonts w:asciiTheme="minorHAnsi" w:hAnsiTheme="minorHAnsi"/>
+        </w:rPr>
+      </w:pPr>
+      <w:r>
+        <w:rPr>
+          <w:rFonts w:asciiTheme="minorHAnsi" w:hAnsiTheme="minorHAnsi"/>
+          <w:b/>
+        </w:rPr>
+        <w:t>University of California, Berkeley</w:t>
+      </w:r>
+      <w:r>
+        <w:rPr>
+          <w:rFonts w:asciiTheme="minorHAnsi" w:hAnsiTheme="minorHAnsi"/>
+          <w:b/>
+        </w:rPr>
+        <w:tab/>
+        <w:t>Berkeley, USA</w:t>
+      </w:r>
+    </w:p>
+    <w:p>
+      <w:pPr>
+        <w:pStyle w:val="ResumeAlignRight"/>
+        <w:rPr>
+          <w:rFonts w:asciiTheme="minorHAnsi" w:hAnsiTheme="minorHAnsi"/>
+          <w:i/>
+        </w:rPr>
+      </w:pPr>
+      <w:r>
+        <w:rPr>
+          <w:rFonts w:asciiTheme="minorHAnsi" w:hAnsiTheme="minorHAnsi"/>
+          <w:i/>
+        </w:rPr>
+        <w:t>1-year Study Abroad</w:t>
+      </w:r>
+      <w:r>
+        <w:rPr>
+          <w:rFonts w:asciiTheme="minorHAnsi" w:hAnsiTheme="minorHAnsi"/>
+        </w:rPr>
+        <w:tab/>
+      </w:r>
+      <w:r>
+        <w:rPr>
+          <w:rFonts w:asciiTheme="minorHAnsi" w:hAnsiTheme="minorHAnsi"/>
+        </w:rPr>
+        <w:t xml:space="preserve"> Aug </w:t>
+      </w:r>
+      <w:r>
+        <w:rPr>
+          <w:rFonts w:asciiTheme="minorHAnsi" w:hAnsiTheme="minorHAnsi"/>
+          <w:i/>
+        </w:rPr>
+        <w:t>2015</w:t>
+      </w:r>
+      <w:r>
+        <w:rPr>
+          <w:rFonts w:asciiTheme="minorHAnsi" w:hAnsiTheme="minorHAnsi"/>
+          <w:i/>
+        </w:rPr>
+        <w:t xml:space="preserve"> – May </w:t>
+      </w:r>
+      <w:r>
+        <w:rPr>
+          <w:rFonts w:asciiTheme="minorHAnsi" w:hAnsiTheme="minorHAnsi"/>
+          <w:i/>
+        </w:rPr>
+        <w:t>2016</w:t>
       </w:r>
     </w:p>
     <w:p>
@@ -315,26 +527,178 @@
         </w:tabs>
         <w:ind w:left="360"/>
         <w:rPr>
-          <w:b/>
-        </w:rPr>
-      </w:pPr>
-      <w:r>
-        <w:rPr>
-          <w:b/>
-        </w:rPr>
-        <w:t>Relevant Non-Computing Coursework:</w:t>
-      </w:r>
-      <w:r>
-        <w:t xml:space="preserve"> Fundamentals of Management, Accounting, Financial Management, Business Law, Cross Cultural Communication, Technology Entrepreneurship</w:t>
-      </w:r>
-    </w:p>
-    <w:p>
-      <w:pPr>
-        <w:pStyle w:val="ResumeAlignRight"/>
-        <w:tabs>
+          <w:rFonts w:asciiTheme="minorHAnsi" w:hAnsiTheme="minorHAnsi"/>
+          <w:b/>
+        </w:rPr>
+      </w:pPr>
+      <w:r>
+        <w:rPr>
+          <w:rFonts w:asciiTheme="minorHAnsi" w:hAnsiTheme="minorHAnsi"/>
+        </w:rPr>
+        <w:t>Gained cultural intelligence by collaborating with international students on various projects</w:t>
+      </w:r>
+    </w:p>
+    <w:p>
+      <w:pPr>
+        <w:pStyle w:val="ResumeAlignRight"/>
+        <w:numPr>
+          <w:ilvl w:val="0"/>
+          <w:numId w:val="1"/>
+        </w:numPr>
+        <w:tabs>
+          <w:tab w:val="clear" w:pos="4584"/>
           <w:tab w:val="left" w:pos="360"/>
         </w:tabs>
-        <w:rPr>
+        <w:ind w:left="360"/>
+        <w:rPr>
+          <w:rFonts w:asciiTheme="minorHAnsi" w:hAnsiTheme="minorHAnsi"/>
+          <w:b/>
+        </w:rPr>
+      </w:pPr>
+      <w:r>
+        <w:rPr>
+          <w:rFonts w:asciiTheme="minorHAnsi" w:hAnsiTheme="minorHAnsi"/>
+        </w:rPr>
+        <w:t xml:space="preserve">Directed a team to develop an image recognition system that </w:t>
+      </w:r>
+      <w:r>
+        <w:rPr>
+          <w:rFonts w:asciiTheme="minorHAnsi" w:hAnsiTheme="minorHAnsi"/>
+        </w:rPr>
+        <w:t>can</w:t>
+      </w:r>
+      <w:r>
+        <w:rPr>
+          <w:rFonts w:asciiTheme="minorHAnsi" w:hAnsiTheme="minorHAnsi"/>
+        </w:rPr>
+        <w:t xml:space="preserve"> detect red light signals and warn the user verbally for Hacktech2016 at Caltech</w:t>
+      </w:r>
+    </w:p>
+    <w:p>
+      <w:pPr>
+        <w:pStyle w:val="ResumeAlignRight"/>
+        <w:tabs>
+          <w:tab w:val="left" w:pos="360"/>
+        </w:tabs>
+        <w:rPr>
+          <w:rFonts w:asciiTheme="minorHAnsi" w:hAnsiTheme="minorHAnsi"/>
+          <w:b/>
+        </w:rPr>
+      </w:pPr>
+    </w:p>
+    <w:p>
+      <w:pPr>
+        <w:pStyle w:val="ResumeAlignRight"/>
+        <w:rPr>
+          <w:rFonts w:asciiTheme="minorHAnsi" w:hAnsiTheme="minorHAnsi"/>
+        </w:rPr>
+      </w:pPr>
+      <w:r>
+        <w:rPr>
+          <w:rFonts w:asciiTheme="minorHAnsi" w:hAnsiTheme="minorHAnsi"/>
+          <w:b/>
+        </w:rPr>
+        <w:t>Hwa Chong Institution</w:t>
+      </w:r>
+      <w:r>
+        <w:rPr>
+          <w:rFonts w:asciiTheme="minorHAnsi" w:hAnsiTheme="minorHAnsi"/>
+          <w:b/>
+        </w:rPr>
+        <w:tab/>
+      </w:r>
+      <w:r>
+        <w:rPr>
+          <w:rFonts w:asciiTheme="minorHAnsi" w:hAnsiTheme="minorHAnsi"/>
+          <w:b/>
+        </w:rPr>
+        <w:t>Singapore</w:t>
+      </w:r>
+    </w:p>
+    <w:p>
+      <w:pPr>
+        <w:pStyle w:val="ResumeAlignRight"/>
+        <w:rPr>
+          <w:rFonts w:asciiTheme="minorHAnsi" w:hAnsiTheme="minorHAnsi"/>
+          <w:b/>
+        </w:rPr>
+      </w:pPr>
+      <w:r>
+        <w:rPr>
+          <w:rFonts w:asciiTheme="minorHAnsi" w:hAnsiTheme="minorHAnsi"/>
+          <w:i/>
+        </w:rPr>
+        <w:t>G.C.E. ‘A’ Level | Integrated Programme</w:t>
+      </w:r>
+      <w:r>
+        <w:rPr>
+          <w:rFonts w:asciiTheme="minorHAnsi" w:hAnsiTheme="minorHAnsi"/>
+        </w:rPr>
+        <w:tab/>
+      </w:r>
+      <w:r>
+        <w:rPr>
+          <w:rFonts w:asciiTheme="minorHAnsi" w:hAnsiTheme="minorHAnsi"/>
+        </w:rPr>
+        <w:t>Jan</w:t>
+      </w:r>
+      <w:r>
+        <w:rPr>
+          <w:rFonts w:asciiTheme="minorHAnsi" w:hAnsiTheme="minorHAnsi"/>
+        </w:rPr>
+        <w:t xml:space="preserve"> </w:t>
+      </w:r>
+      <w:r>
+        <w:rPr>
+          <w:rFonts w:asciiTheme="minorHAnsi" w:hAnsiTheme="minorHAnsi"/>
+          <w:i/>
+        </w:rPr>
+        <w:t>2005</w:t>
+      </w:r>
+      <w:r>
+        <w:rPr>
+          <w:rFonts w:asciiTheme="minorHAnsi" w:hAnsiTheme="minorHAnsi"/>
+          <w:i/>
+        </w:rPr>
+        <w:t xml:space="preserve"> – </w:t>
+      </w:r>
+      <w:r>
+        <w:rPr>
+          <w:rFonts w:asciiTheme="minorHAnsi" w:hAnsiTheme="minorHAnsi"/>
+          <w:i/>
+        </w:rPr>
+        <w:t>Dec</w:t>
+      </w:r>
+      <w:r>
+        <w:rPr>
+          <w:rFonts w:asciiTheme="minorHAnsi" w:hAnsiTheme="minorHAnsi"/>
+          <w:i/>
+        </w:rPr>
+        <w:t xml:space="preserve"> </w:t>
+      </w:r>
+      <w:r>
+        <w:rPr>
+          <w:rFonts w:asciiTheme="minorHAnsi" w:hAnsiTheme="minorHAnsi"/>
+          <w:i/>
+        </w:rPr>
+        <w:t>2</w:t>
+      </w:r>
+      <w:r>
+        <w:rPr>
+          <w:rFonts w:asciiTheme="minorHAnsi" w:hAnsiTheme="minorHAnsi"/>
+          <w:i/>
+        </w:rPr>
+        <w:t>010</w:t>
+      </w:r>
+    </w:p>
+    <w:p>
+      <w:pPr>
+        <w:pStyle w:val="ResumeAlignRight"/>
+        <w:tabs>
+          <w:tab w:val="left" w:pos="360"/>
+        </w:tabs>
+        <w:rPr>
+          <w:rFonts w:asciiTheme="minorHAnsi" w:hAnsiTheme="minorHAnsi"/>
           <w:b/>
         </w:rPr>
       </w:pPr>
@@ -349,14 +713,16 @@
           <w:tab w:val="left" w:pos="360"/>
         </w:tabs>
         <w:rPr>
-          <w:b/>
-        </w:rPr>
-      </w:pPr>
-      <w:r>
-        <w:rPr>
-          <w:b/>
-        </w:rPr>
-        <w:t>WORK &amp; LEADERSHIP EXPERIENCE</w:t>
+          <w:rFonts w:asciiTheme="minorHAnsi" w:hAnsiTheme="minorHAnsi"/>
+          <w:b/>
+        </w:rPr>
+      </w:pPr>
+      <w:r>
+        <w:rPr>
+          <w:rFonts w:asciiTheme="minorHAnsi" w:hAnsiTheme="minorHAnsi"/>
+          <w:b/>
+        </w:rPr>
+        <w:t>WORK EXPERIENCE</w:t>
       </w:r>
     </w:p>
     <w:p>
@@ -365,18 +731,26 @@
         <w:tabs>
           <w:tab w:val="left" w:pos="360"/>
         </w:tabs>
-      </w:pPr>
-      <w:r>
-        <w:rPr>
+        <w:rPr>
+          <w:rFonts w:asciiTheme="minorHAnsi" w:hAnsiTheme="minorHAnsi"/>
+        </w:rPr>
+      </w:pPr>
+      <w:r>
+        <w:rPr>
+          <w:rFonts w:asciiTheme="minorHAnsi" w:hAnsiTheme="minorHAnsi"/>
           <w:b/>
         </w:rPr>
         <w:t>Merck &amp; Co.</w:t>
       </w:r>
       <w:r>
+        <w:rPr>
+          <w:rFonts w:asciiTheme="minorHAnsi" w:hAnsiTheme="minorHAnsi"/>
+        </w:rPr>
         <w:tab/>
       </w:r>
       <w:r>
         <w:rPr>
+          <w:rFonts w:asciiTheme="minorHAnsi" w:hAnsiTheme="minorHAnsi"/>
           <w:b/>
         </w:rPr>
         <w:t>New Jersey, USA</w:t>
@@ -389,41 +763,29 @@
           <w:tab w:val="left" w:pos="360"/>
         </w:tabs>
         <w:rPr>
-          <w:i/>
-        </w:rPr>
-      </w:pPr>
-      <w:r>
-        <w:rPr>
+          <w:rFonts w:asciiTheme="minorHAnsi" w:hAnsiTheme="minorHAnsi"/>
+          <w:i/>
+        </w:rPr>
+      </w:pPr>
+      <w:r>
+        <w:rPr>
+          <w:rFonts w:asciiTheme="minorHAnsi" w:hAnsiTheme="minorHAnsi"/>
           <w:i/>
         </w:rPr>
         <w:t>Web Development Intern</w:t>
       </w:r>
       <w:r>
+        <w:rPr>
+          <w:rFonts w:asciiTheme="minorHAnsi" w:hAnsiTheme="minorHAnsi"/>
+        </w:rPr>
         <w:tab/>
       </w:r>
       <w:r>
         <w:rPr>
-          <w:i/>
-        </w:rPr>
-        <w:t xml:space="preserve">May </w:t>
-      </w:r>
-      <w:r>
-        <w:rPr>
-          <w:i/>
-        </w:rPr>
-        <w:t>2016</w:t>
-      </w:r>
-      <w:r>
-        <w:rPr>
-          <w:i/>
-        </w:rPr>
-        <w:t xml:space="preserve"> – July </w:t>
-      </w:r>
-      <w:r>
-        <w:rPr>
-          <w:i/>
-        </w:rPr>
-        <w:t>2016</w:t>
+          <w:rFonts w:asciiTheme="minorHAnsi" w:hAnsiTheme="minorHAnsi"/>
+          <w:i/>
+        </w:rPr>
+        <w:t>May 2016 – July 2016</w:t>
       </w:r>
     </w:p>
     <w:p>
@@ -438,9 +800,69 @@
           <w:tab w:val="num" w:pos="360"/>
         </w:tabs>
         <w:ind w:left="360"/>
-      </w:pPr>
-      <w:r>
-        <w:t>Worked with a team to create internal search tools</w:t>
+        <w:rPr>
+          <w:rFonts w:asciiTheme="minorHAnsi" w:hAnsiTheme="minorHAnsi"/>
+        </w:rPr>
+      </w:pPr>
+      <w:r>
+        <w:rPr>
+          <w:rFonts w:asciiTheme="minorHAnsi" w:hAnsiTheme="minorHAnsi"/>
+        </w:rPr>
+        <w:t xml:space="preserve">Co-developed two dynamic Websites </w:t>
+      </w:r>
+      <w:r>
+        <w:rPr>
+          <w:rFonts w:asciiTheme="minorHAnsi" w:hAnsiTheme="minorHAnsi"/>
+        </w:rPr>
+        <w:t>that provided internal search functions</w:t>
+      </w:r>
+      <w:r>
+        <w:rPr>
+          <w:rFonts w:asciiTheme="minorHAnsi" w:hAnsiTheme="minorHAnsi"/>
+        </w:rPr>
+        <w:t xml:space="preserve">, </w:t>
+      </w:r>
+      <w:r>
+        <w:rPr>
+          <w:rFonts w:asciiTheme="minorHAnsi" w:hAnsiTheme="minorHAnsi"/>
+        </w:rPr>
+        <w:t>through the entire software development life cycle.</w:t>
+      </w:r>
+      <w:r>
+        <w:rPr>
+          <w:rFonts w:asciiTheme="minorHAnsi" w:hAnsiTheme="minorHAnsi"/>
+        </w:rPr>
+        <w:t xml:space="preserve"> </w:t>
+      </w:r>
+      <w:r>
+        <w:rPr>
+          <w:rFonts w:asciiTheme="minorHAnsi" w:hAnsiTheme="minorHAnsi"/>
+        </w:rPr>
+        <w:t xml:space="preserve">Utilized </w:t>
+      </w:r>
+      <w:r>
+        <w:rPr>
+          <w:rFonts w:asciiTheme="minorHAnsi" w:hAnsiTheme="minorHAnsi"/>
+        </w:rPr>
+        <w:t>MarvelApp to prototype quickly and a</w:t>
+      </w:r>
+      <w:r>
+        <w:rPr>
+          <w:rFonts w:asciiTheme="minorHAnsi" w:hAnsiTheme="minorHAnsi"/>
+        </w:rPr>
+        <w:t>gile methodology</w:t>
+      </w:r>
+      <w:r>
+        <w:rPr>
+          <w:rFonts w:asciiTheme="minorHAnsi" w:hAnsiTheme="minorHAnsi"/>
+        </w:rPr>
+        <w:t xml:space="preserve"> to iterate with the client back and forth. </w:t>
+      </w:r>
+      <w:r>
+        <w:rPr>
+          <w:rFonts w:asciiTheme="minorHAnsi" w:hAnsiTheme="minorHAnsi"/>
+        </w:rPr>
+        <w:t>Websites reduced user search time by 5 clicks.</w:t>
       </w:r>
     </w:p>
     <w:p>
@@ -455,9 +877,114 @@
           <w:tab w:val="num" w:pos="360"/>
         </w:tabs>
         <w:ind w:left="360"/>
-      </w:pPr>
-      <w:r>
-        <w:t>Utilized Agile methodology, constructed several full stack webpages from front-end to back. Handled backend development, incorporated algorithms knowledge which reduced query processing time</w:t>
+        <w:rPr>
+          <w:rFonts w:asciiTheme="minorHAnsi" w:hAnsiTheme="minorHAnsi"/>
+        </w:rPr>
+      </w:pPr>
+      <w:r>
+        <w:rPr>
+          <w:rFonts w:asciiTheme="minorHAnsi" w:hAnsiTheme="minorHAnsi"/>
+        </w:rPr>
+        <w:t>Provided technical consultation on 2 RFP bids on a mobile app from both a technical and business viewpoint, as well as a review on mobile-readiness of internal system</w:t>
+      </w:r>
+      <w:r>
+        <w:rPr>
+          <w:rFonts w:asciiTheme="minorHAnsi" w:hAnsiTheme="minorHAnsi"/>
+        </w:rPr>
+        <w:t xml:space="preserve"> that </w:t>
+      </w:r>
+      <w:r>
+        <w:rPr>
+          <w:rFonts w:asciiTheme="minorHAnsi" w:hAnsiTheme="minorHAnsi"/>
+        </w:rPr>
+        <w:t>aided in</w:t>
+      </w:r>
+      <w:r>
+        <w:rPr>
+          <w:rFonts w:asciiTheme="minorHAnsi" w:hAnsiTheme="minorHAnsi"/>
+        </w:rPr>
+        <w:t xml:space="preserve"> decision making</w:t>
+      </w:r>
+      <w:r>
+        <w:rPr>
+          <w:rFonts w:asciiTheme="minorHAnsi" w:hAnsiTheme="minorHAnsi"/>
+        </w:rPr>
+        <w:t>.</w:t>
+      </w:r>
+    </w:p>
+    <w:p>
+      <w:pPr>
+        <w:pStyle w:val="ResumeAlignRight"/>
+        <w:tabs>
+          <w:tab w:val="left" w:pos="360"/>
+        </w:tabs>
+        <w:rPr>
+          <w:rFonts w:asciiTheme="minorHAnsi" w:hAnsiTheme="minorHAnsi"/>
+          <w:b/>
+        </w:rPr>
+      </w:pPr>
+    </w:p>
+    <w:p>
+      <w:pPr>
+        <w:pStyle w:val="ResumeAlignRight"/>
+        <w:tabs>
+          <w:tab w:val="left" w:pos="360"/>
+        </w:tabs>
+        <w:rPr>
+          <w:rFonts w:asciiTheme="minorHAnsi" w:hAnsiTheme="minorHAnsi"/>
+        </w:rPr>
+      </w:pPr>
+      <w:r>
+        <w:rPr>
+          <w:rFonts w:asciiTheme="minorHAnsi" w:hAnsiTheme="minorHAnsi"/>
+          <w:b/>
+        </w:rPr>
+        <w:t>Singtel</w:t>
+      </w:r>
+      <w:r>
+        <w:rPr>
+          <w:rFonts w:asciiTheme="minorHAnsi" w:hAnsiTheme="minorHAnsi"/>
+        </w:rPr>
+        <w:tab/>
+      </w:r>
+      <w:r>
+        <w:rPr>
+          <w:rFonts w:asciiTheme="minorHAnsi" w:hAnsiTheme="minorHAnsi"/>
+          <w:b/>
+        </w:rPr>
+        <w:t>Singapore</w:t>
+      </w:r>
+    </w:p>
+    <w:p>
+      <w:pPr>
+        <w:pStyle w:val="ResumeAlignRight"/>
+        <w:tabs>
+          <w:tab w:val="left" w:pos="360"/>
+        </w:tabs>
+        <w:rPr>
+          <w:rFonts w:asciiTheme="minorHAnsi" w:hAnsiTheme="minorHAnsi"/>
+          <w:i/>
+        </w:rPr>
+      </w:pPr>
+      <w:r>
+        <w:rPr>
+          <w:rFonts w:asciiTheme="minorHAnsi" w:hAnsiTheme="minorHAnsi"/>
+          <w:i/>
+        </w:rPr>
+        <w:t>IT Intern, Business Services Support</w:t>
+      </w:r>
+      <w:r>
+        <w:rPr>
+          <w:rFonts w:asciiTheme="minorHAnsi" w:hAnsiTheme="minorHAnsi"/>
+        </w:rPr>
+        <w:tab/>
+      </w:r>
+      <w:r>
+        <w:rPr>
+          <w:rFonts w:asciiTheme="minorHAnsi" w:hAnsiTheme="minorHAnsi"/>
+          <w:i/>
+        </w:rPr>
+        <w:t>May 2015 – July 2015</w:t>
       </w:r>
     </w:p>
     <w:p>
@@ -472,69 +999,33 @@
           <w:tab w:val="num" w:pos="360"/>
         </w:tabs>
         <w:ind w:left="360"/>
-      </w:pPr>
-      <w:r>
-        <w:t>Provided technical consultation on 2 RFP bids on a mobile app from both a technical and business viewpoint, as well as a review on mobile-readiness of internal system</w:t>
-      </w:r>
-    </w:p>
-    <w:p>
-      <w:pPr>
-        <w:pStyle w:val="ResumeAlignRight"/>
-        <w:tabs>
-          <w:tab w:val="left" w:pos="360"/>
-        </w:tabs>
-        <w:rPr>
-          <w:b/>
-        </w:rPr>
-      </w:pPr>
-    </w:p>
-    <w:p>
-      <w:pPr>
-        <w:pStyle w:val="ResumeAlignRight"/>
-        <w:tabs>
-          <w:tab w:val="left" w:pos="360"/>
-        </w:tabs>
-      </w:pPr>
-      <w:r>
-        <w:rPr>
-          <w:b/>
-        </w:rPr>
-        <w:t>Singtel</w:t>
-      </w:r>
-      <w:r>
-        <w:tab/>
-      </w:r>
-      <w:r>
-        <w:rPr>
-          <w:b/>
-        </w:rPr>
-        <w:t>Singapore</w:t>
-      </w:r>
-    </w:p>
-    <w:p>
-      <w:pPr>
-        <w:pStyle w:val="ResumeAlignRight"/>
-        <w:tabs>
-          <w:tab w:val="left" w:pos="360"/>
-        </w:tabs>
-        <w:rPr>
-          <w:i/>
-        </w:rPr>
-      </w:pPr>
-      <w:r>
-        <w:rPr>
-          <w:i/>
-        </w:rPr>
-        <w:t>IT Intern, Business Services Support</w:t>
-      </w:r>
-      <w:r>
-        <w:tab/>
-      </w:r>
-      <w:r>
-        <w:rPr>
-          <w:i/>
-        </w:rPr>
-        <w:t>May 2015 – July 2015</w:t>
+        <w:rPr>
+          <w:rFonts w:asciiTheme="minorHAnsi" w:hAnsiTheme="minorHAnsi"/>
+        </w:rPr>
+      </w:pPr>
+      <w:r>
+        <w:rPr>
+          <w:rFonts w:asciiTheme="minorHAnsi" w:hAnsiTheme="minorHAnsi"/>
+        </w:rPr>
+        <w:t xml:space="preserve">Redesigned </w:t>
+      </w:r>
+      <w:r>
+        <w:rPr>
+          <w:rFonts w:asciiTheme="minorHAnsi" w:hAnsiTheme="minorHAnsi"/>
+        </w:rPr>
+        <w:t>the IT Roadmap for Singtel s</w:t>
+      </w:r>
+      <w:r>
+        <w:rPr>
+          <w:rFonts w:asciiTheme="minorHAnsi" w:hAnsiTheme="minorHAnsi"/>
+        </w:rPr>
+        <w:t>ystems for the next 5-10 years</w:t>
+      </w:r>
+      <w:r>
+        <w:rPr>
+          <w:rFonts w:asciiTheme="minorHAnsi" w:hAnsiTheme="minorHAnsi"/>
+        </w:rPr>
+        <w:t xml:space="preserve"> using Microsoft Visio</w:t>
       </w:r>
     </w:p>
     <w:p>
@@ -549,9 +1040,89 @@
           <w:tab w:val="num" w:pos="360"/>
         </w:tabs>
         <w:ind w:left="360"/>
-      </w:pPr>
-      <w:r>
-        <w:t>Interned under an IT manager and helped plan the IT Roadmap for Singtel’s Systems for the next 5-10 years</w:t>
+        <w:rPr>
+          <w:rFonts w:asciiTheme="minorHAnsi" w:hAnsiTheme="minorHAnsi"/>
+        </w:rPr>
+      </w:pPr>
+      <w:r>
+        <w:rPr>
+          <w:rFonts w:asciiTheme="minorHAnsi" w:hAnsiTheme="minorHAnsi"/>
+        </w:rPr>
+        <w:t>Refined visualization of data by utilizing new tools, resulting in a much clearer data graph</w:t>
+      </w:r>
+    </w:p>
+    <w:p>
+      <w:pPr>
+        <w:pStyle w:val="ResumeAlignRight"/>
+        <w:tabs>
+          <w:tab w:val="left" w:pos="360"/>
+        </w:tabs>
+        <w:rPr>
+          <w:rFonts w:asciiTheme="minorHAnsi" w:hAnsiTheme="minorHAnsi"/>
+        </w:rPr>
+      </w:pPr>
+    </w:p>
+    <w:p>
+      <w:pPr>
+        <w:pStyle w:val="ResumeAlignRight"/>
+        <w:tabs>
+          <w:tab w:val="left" w:pos="360"/>
+        </w:tabs>
+        <w:rPr>
+          <w:rFonts w:asciiTheme="minorHAnsi" w:hAnsiTheme="minorHAnsi"/>
+        </w:rPr>
+      </w:pPr>
+      <w:r>
+        <w:rPr>
+          <w:rFonts w:asciiTheme="minorHAnsi" w:hAnsiTheme="minorHAnsi"/>
+          <w:b/>
+        </w:rPr>
+        <w:t>Ching Soon Construction</w:t>
+      </w:r>
+      <w:r>
+        <w:rPr>
+          <w:rFonts w:asciiTheme="minorHAnsi" w:hAnsiTheme="minorHAnsi"/>
+        </w:rPr>
+        <w:tab/>
+      </w:r>
+      <w:r>
+        <w:rPr>
+          <w:rFonts w:asciiTheme="minorHAnsi" w:hAnsiTheme="minorHAnsi"/>
+          <w:b/>
+        </w:rPr>
+        <w:t>Singapore</w:t>
+      </w:r>
+    </w:p>
+    <w:p>
+      <w:pPr>
+        <w:pStyle w:val="ResumeAlignRight"/>
+        <w:tabs>
+          <w:tab w:val="left" w:pos="360"/>
+        </w:tabs>
+        <w:rPr>
+          <w:rFonts w:asciiTheme="minorHAnsi" w:hAnsiTheme="minorHAnsi"/>
+          <w:i/>
+        </w:rPr>
+      </w:pPr>
+      <w:r>
+        <w:rPr>
+          <w:rFonts w:asciiTheme="minorHAnsi" w:hAnsiTheme="minorHAnsi"/>
+          <w:i/>
+        </w:rPr>
+        <w:t>Administrative Assistant, Purchasing Department</w:t>
+      </w:r>
+      <w:r>
+        <w:rPr>
+          <w:rFonts w:asciiTheme="minorHAnsi" w:hAnsiTheme="minorHAnsi"/>
+        </w:rPr>
+        <w:tab/>
+      </w:r>
+      <w:r>
+        <w:rPr>
+          <w:rFonts w:asciiTheme="minorHAnsi" w:hAnsiTheme="minorHAnsi"/>
+          <w:i/>
+        </w:rPr>
+        <w:t>Feb 2011 – April 2011</w:t>
       </w:r>
     </w:p>
     <w:p>
@@ -566,66 +1137,15 @@
           <w:tab w:val="num" w:pos="360"/>
         </w:tabs>
         <w:ind w:left="360"/>
-      </w:pPr>
-      <w:r>
-        <w:t>Worked with team members to utilize new tools for data visualization, resulted in a much clearer data graph that managers approved of</w:t>
-      </w:r>
-    </w:p>
-    <w:p>
-      <w:pPr>
-        <w:pStyle w:val="ResumeAlignRight"/>
-        <w:tabs>
-          <w:tab w:val="left" w:pos="360"/>
-        </w:tabs>
-        <w:rPr>
-          <w:b/>
-        </w:rPr>
-      </w:pPr>
-    </w:p>
-    <w:p>
-      <w:pPr>
-        <w:pStyle w:val="ResumeAlignRight"/>
-        <w:tabs>
-          <w:tab w:val="left" w:pos="360"/>
-        </w:tabs>
-      </w:pPr>
-      <w:r>
-        <w:rPr>
-          <w:b/>
-        </w:rPr>
-        <w:t>Ching Soon Construction</w:t>
-      </w:r>
-      <w:r>
-        <w:tab/>
-      </w:r>
-      <w:r>
-        <w:rPr>
-          <w:b/>
-        </w:rPr>
-        <w:t>Singapore</w:t>
-      </w:r>
-    </w:p>
-    <w:p>
-      <w:pPr>
-        <w:pStyle w:val="ResumeAlignRight"/>
-        <w:tabs>
-          <w:tab w:val="left" w:pos="360"/>
-        </w:tabs>
-      </w:pPr>
-      <w:r>
-        <w:rPr>
-          <w:i/>
-        </w:rPr>
-        <w:t>Administrative Assistant, Purchasing Department</w:t>
-      </w:r>
-      <w:r>
-        <w:tab/>
-      </w:r>
-      <w:r>
-        <w:rPr>
-          <w:i/>
-        </w:rPr>
-        <w:t>Feb 2011 – April 2011</w:t>
+        <w:rPr>
+          <w:rFonts w:asciiTheme="minorHAnsi" w:hAnsiTheme="minorHAnsi"/>
+        </w:rPr>
+      </w:pPr>
+      <w:r>
+        <w:rPr>
+          <w:rFonts w:asciiTheme="minorHAnsi" w:hAnsiTheme="minorHAnsi"/>
+        </w:rPr>
+        <w:t>Liased with representatives from other companies for larger scale projects</w:t>
       </w:r>
     </w:p>
     <w:p>
@@ -640,9 +1160,91 @@
           <w:tab w:val="num" w:pos="360"/>
         </w:tabs>
         <w:ind w:left="360"/>
-      </w:pPr>
-      <w:r>
-        <w:t>Went beyond basic job scope and took on additional responsibilities at manager’s request, to liaise with representatives from other companies for larger scale projects</w:t>
+        <w:rPr>
+          <w:rFonts w:asciiTheme="minorHAnsi" w:hAnsiTheme="minorHAnsi"/>
+        </w:rPr>
+      </w:pPr>
+      <w:r>
+        <w:rPr>
+          <w:rFonts w:asciiTheme="minorHAnsi" w:hAnsiTheme="minorHAnsi"/>
+        </w:rPr>
+        <w:t>Utilized new methods of analyzing large amounts of data in Excel beyond the accepted standard and reduced the time required to handle these data</w:t>
+      </w:r>
+    </w:p>
+    <w:p>
+      <w:pPr>
+        <w:pStyle w:val="ResumeAlignRight"/>
+        <w:tabs>
+          <w:tab w:val="left" w:pos="360"/>
+        </w:tabs>
+        <w:rPr>
+          <w:rFonts w:eastAsia="Times New Roman"/>
+        </w:rPr>
+      </w:pPr>
+    </w:p>
+    <w:p>
+      <w:pPr>
+        <w:pStyle w:val="ResumeAlignRight"/>
+        <w:tabs>
+          <w:tab w:val="left" w:pos="360"/>
+        </w:tabs>
+        <w:rPr>
+          <w:rFonts w:asciiTheme="minorHAnsi" w:hAnsiTheme="minorHAnsi"/>
+        </w:rPr>
+      </w:pPr>
+    </w:p>
+    <w:p>
+      <w:pPr>
+        <w:pStyle w:val="ResumeAlignRight"/>
+        <w:pBdr>
+          <w:bottom w:val="single" w:sz="4" w:space="1" w:color="auto"/>
+        </w:pBdr>
+        <w:tabs>
+          <w:tab w:val="left" w:pos="360"/>
+        </w:tabs>
+        <w:rPr>
+          <w:rFonts w:asciiTheme="minorHAnsi" w:hAnsiTheme="minorHAnsi"/>
+          <w:b/>
+        </w:rPr>
+      </w:pPr>
+      <w:r>
+        <w:rPr>
+          <w:rFonts w:asciiTheme="minorHAnsi" w:hAnsiTheme="minorHAnsi"/>
+          <w:b/>
+        </w:rPr>
+        <w:lastRenderedPageBreak/>
+        <w:t>PROJECTS</w:t>
+      </w:r>
+    </w:p>
+    <w:p>
+      <w:pPr>
+        <w:pStyle w:val="ResumeAlignRight"/>
+        <w:tabs>
+          <w:tab w:val="left" w:pos="360"/>
+        </w:tabs>
+        <w:rPr>
+          <w:rFonts w:asciiTheme="minorHAnsi" w:hAnsiTheme="minorHAnsi"/>
+        </w:rPr>
+      </w:pPr>
+      <w:r>
+        <w:rPr>
+          <w:rFonts w:asciiTheme="minorHAnsi" w:hAnsiTheme="minorHAnsi"/>
+          <w:b/>
+        </w:rPr>
+        <w:t>Lifeline</w:t>
+      </w:r>
+      <w:r>
+        <w:rPr>
+          <w:rFonts w:asciiTheme="minorHAnsi" w:hAnsiTheme="minorHAnsi"/>
+        </w:rPr>
+        <w:tab/>
+      </w:r>
+      <w:r>
+        <w:rPr>
+          <w:rFonts w:asciiTheme="minorHAnsi" w:hAnsiTheme="minorHAnsi"/>
+          <w:b/>
+        </w:rPr>
+        <w:t>Berkeley, USA</w:t>
       </w:r>
     </w:p>
     <w:p>
@@ -657,18 +1259,56 @@
           <w:tab w:val="num" w:pos="360"/>
         </w:tabs>
         <w:ind w:left="360"/>
-      </w:pPr>
-      <w:r>
-        <w:t xml:space="preserve">Experimented with new methods of </w:t>
-      </w:r>
-      <w:r>
-        <w:t xml:space="preserve">analyzing large amounts of data in excel beyond the accepted standard and reduced </w:t>
-      </w:r>
-      <w:r>
-        <w:t>the required time</w:t>
-      </w:r>
-      <w:r>
-        <w:t xml:space="preserve"> to handle data</w:t>
+        <w:rPr>
+          <w:rFonts w:asciiTheme="minorHAnsi" w:hAnsiTheme="minorHAnsi"/>
+        </w:rPr>
+      </w:pPr>
+      <w:r>
+        <w:rPr>
+          <w:rFonts w:asciiTheme="minorHAnsi" w:hAnsiTheme="minorHAnsi"/>
+        </w:rPr>
+        <w:t>A social entrepreneurship project that aims to reduce the time required for a victim to receive medical aid via crowdsourcing trained personnel located near the incident</w:t>
+      </w:r>
+      <w:r>
+        <w:rPr>
+          <w:rFonts w:asciiTheme="minorHAnsi" w:hAnsiTheme="minorHAnsi"/>
+        </w:rPr>
+        <w:t xml:space="preserve">. </w:t>
+      </w:r>
+    </w:p>
+    <w:p>
+      <w:pPr>
+        <w:pStyle w:val="ResumeAlignRight"/>
+        <w:numPr>
+          <w:ilvl w:val="0"/>
+          <w:numId w:val="2"/>
+        </w:numPr>
+        <w:tabs>
+          <w:tab w:val="clear" w:pos="4584"/>
+          <w:tab w:val="num" w:pos="360"/>
+        </w:tabs>
+        <w:ind w:left="360"/>
+        <w:rPr>
+          <w:rFonts w:asciiTheme="minorHAnsi" w:hAnsiTheme="minorHAnsi"/>
+        </w:rPr>
+      </w:pPr>
+      <w:r>
+        <w:rPr>
+          <w:rFonts w:asciiTheme="minorHAnsi" w:hAnsiTheme="minorHAnsi"/>
+        </w:rPr>
+        <w:t xml:space="preserve">Created a website and a mobile app. </w:t>
+      </w:r>
+      <w:r>
+        <w:rPr>
+          <w:rFonts w:asciiTheme="minorHAnsi" w:hAnsiTheme="minorHAnsi"/>
+        </w:rPr>
+        <w:t xml:space="preserve">Developed on Cloud9, </w:t>
+      </w:r>
+      <w:r>
+        <w:rPr>
+          <w:rFonts w:asciiTheme="minorHAnsi" w:hAnsiTheme="minorHAnsi"/>
+        </w:rPr>
+        <w:t>used Python, Flask, Bootstrap, Postgresql, Twilio, Ionic, AngularJs.</w:t>
       </w:r>
     </w:p>
     <w:p>
@@ -677,8 +1317,517 @@
         <w:tabs>
           <w:tab w:val="left" w:pos="360"/>
         </w:tabs>
+        <w:rPr>
+          <w:rFonts w:asciiTheme="minorHAnsi" w:hAnsiTheme="minorHAnsi"/>
+        </w:rPr>
+      </w:pPr>
+    </w:p>
+    <w:p>
+      <w:pPr>
+        <w:pStyle w:val="ResumeAlignRight"/>
+        <w:tabs>
+          <w:tab w:val="left" w:pos="360"/>
+        </w:tabs>
+        <w:rPr>
+          <w:rFonts w:asciiTheme="minorHAnsi" w:hAnsiTheme="minorHAnsi"/>
+        </w:rPr>
+      </w:pPr>
+      <w:r>
+        <w:rPr>
+          <w:rFonts w:asciiTheme="minorHAnsi" w:hAnsiTheme="minorHAnsi"/>
+          <w:b/>
+        </w:rPr>
+        <w:t>SeetohBlog</w:t>
+      </w:r>
+      <w:r>
+        <w:rPr>
+          <w:rFonts w:asciiTheme="minorHAnsi" w:hAnsiTheme="minorHAnsi"/>
+        </w:rPr>
+        <w:tab/>
+      </w:r>
+      <w:r>
+        <w:rPr>
+          <w:rFonts w:asciiTheme="minorHAnsi" w:hAnsiTheme="minorHAnsi"/>
+          <w:b/>
+        </w:rPr>
+        <w:t>Singapore</w:t>
+      </w:r>
+    </w:p>
+    <w:p>
+      <w:pPr>
+        <w:pStyle w:val="ResumeAlignRight"/>
+        <w:numPr>
+          <w:ilvl w:val="0"/>
+          <w:numId w:val="2"/>
+        </w:numPr>
+        <w:tabs>
+          <w:tab w:val="clear" w:pos="4584"/>
+          <w:tab w:val="num" w:pos="360"/>
+        </w:tabs>
         <w:ind w:left="360"/>
-      </w:pPr>
+        <w:rPr>
+          <w:rFonts w:asciiTheme="minorHAnsi" w:hAnsiTheme="minorHAnsi"/>
+        </w:rPr>
+      </w:pPr>
+      <w:r>
+        <w:rPr>
+          <w:rFonts w:asciiTheme="minorHAnsi" w:hAnsiTheme="minorHAnsi"/>
+        </w:rPr>
+        <w:t>A blogger than allows users to create accounts and their own blogs, which others can view and comment on. Users can manage their blogs, customize their blogs, add images to posts and more.</w:t>
+      </w:r>
+    </w:p>
+    <w:p>
+      <w:pPr>
+        <w:pStyle w:val="ResumeAlignRight"/>
+        <w:numPr>
+          <w:ilvl w:val="0"/>
+          <w:numId w:val="2"/>
+        </w:numPr>
+        <w:tabs>
+          <w:tab w:val="clear" w:pos="4584"/>
+          <w:tab w:val="num" w:pos="360"/>
+        </w:tabs>
+        <w:ind w:left="360"/>
+        <w:rPr>
+          <w:rFonts w:asciiTheme="minorHAnsi" w:hAnsiTheme="minorHAnsi"/>
+        </w:rPr>
+      </w:pPr>
+      <w:r>
+        <w:rPr>
+          <w:rFonts w:asciiTheme="minorHAnsi" w:hAnsiTheme="minorHAnsi"/>
+        </w:rPr>
+        <w:t>The website was created using Python, Django, Bootstrap, Postgresql, Heroku, AWS s3 (for hosting of static and media files).</w:t>
+      </w:r>
+    </w:p>
+    <w:p>
+      <w:pPr>
+        <w:pStyle w:val="ResumeAlignRight"/>
+        <w:tabs>
+          <w:tab w:val="left" w:pos="360"/>
+        </w:tabs>
+        <w:rPr>
+          <w:rFonts w:asciiTheme="minorHAnsi" w:hAnsiTheme="minorHAnsi"/>
+        </w:rPr>
+      </w:pPr>
+    </w:p>
+    <w:p>
+      <w:pPr>
+        <w:pStyle w:val="ResumeAlignRight"/>
+        <w:tabs>
+          <w:tab w:val="left" w:pos="360"/>
+        </w:tabs>
+        <w:rPr>
+          <w:rFonts w:asciiTheme="minorHAnsi" w:hAnsiTheme="minorHAnsi"/>
+        </w:rPr>
+      </w:pPr>
+      <w:r>
+        <w:rPr>
+          <w:rFonts w:asciiTheme="minorHAnsi" w:hAnsiTheme="minorHAnsi"/>
+          <w:b/>
+        </w:rPr>
+        <w:t>Final Year Project</w:t>
+      </w:r>
+      <w:r>
+        <w:rPr>
+          <w:rFonts w:asciiTheme="minorHAnsi" w:hAnsiTheme="minorHAnsi"/>
+        </w:rPr>
+        <w:tab/>
+      </w:r>
+      <w:r>
+        <w:rPr>
+          <w:rFonts w:asciiTheme="minorHAnsi" w:hAnsiTheme="minorHAnsi"/>
+          <w:b/>
+        </w:rPr>
+        <w:t>Singapore</w:t>
+      </w:r>
+    </w:p>
+    <w:p>
+      <w:pPr>
+        <w:pStyle w:val="ResumeAlignRight"/>
+        <w:numPr>
+          <w:ilvl w:val="0"/>
+          <w:numId w:val="2"/>
+        </w:numPr>
+        <w:tabs>
+          <w:tab w:val="clear" w:pos="4584"/>
+          <w:tab w:val="num" w:pos="360"/>
+        </w:tabs>
+        <w:ind w:left="360"/>
+        <w:rPr>
+          <w:rFonts w:asciiTheme="minorHAnsi" w:hAnsiTheme="minorHAnsi"/>
+        </w:rPr>
+      </w:pPr>
+      <w:r>
+        <w:rPr>
+          <w:rFonts w:asciiTheme="minorHAnsi" w:hAnsiTheme="minorHAnsi"/>
+        </w:rPr>
+        <w:t>Image recognition using convolutional neural networks. Working with Rolls Royce datasets to automate the detection and classification of various machinery features.</w:t>
+      </w:r>
+      <w:r>
+        <w:rPr>
+          <w:rFonts w:asciiTheme="minorHAnsi" w:hAnsiTheme="minorHAnsi"/>
+        </w:rPr>
+        <w:t xml:space="preserve"> </w:t>
+      </w:r>
+    </w:p>
+    <w:p>
+      <w:pPr>
+        <w:pStyle w:val="ResumeAlignRight"/>
+        <w:numPr>
+          <w:ilvl w:val="0"/>
+          <w:numId w:val="2"/>
+        </w:numPr>
+        <w:tabs>
+          <w:tab w:val="clear" w:pos="4584"/>
+          <w:tab w:val="num" w:pos="360"/>
+        </w:tabs>
+        <w:ind w:left="360"/>
+        <w:rPr>
+          <w:rFonts w:asciiTheme="minorHAnsi" w:hAnsiTheme="minorHAnsi"/>
+        </w:rPr>
+      </w:pPr>
+      <w:r>
+        <w:rPr>
+          <w:rFonts w:asciiTheme="minorHAnsi" w:hAnsiTheme="minorHAnsi"/>
+        </w:rPr>
+        <w:t xml:space="preserve">Used Matlab to create a convolutional neural network, trained it using supervised learning, assessed its ability to detect and classify features accurately. Used Python to create an image editor, </w:t>
+      </w:r>
+      <w:r>
+        <w:rPr>
+          <w:rFonts w:asciiTheme="minorHAnsi" w:hAnsiTheme="minorHAnsi"/>
+        </w:rPr>
+        <w:t>to</w:t>
+      </w:r>
+      <w:r>
+        <w:rPr>
+          <w:rFonts w:asciiTheme="minorHAnsi" w:hAnsiTheme="minorHAnsi"/>
+        </w:rPr>
+        <w:t xml:space="preserve"> augment a dataset based on rules we discovered.</w:t>
+      </w:r>
+    </w:p>
+    <w:p>
+      <w:pPr>
+        <w:pStyle w:val="ResumeAlignRight"/>
+        <w:tabs>
+          <w:tab w:val="left" w:pos="360"/>
+        </w:tabs>
+        <w:rPr>
+          <w:rFonts w:asciiTheme="minorHAnsi" w:hAnsiTheme="minorHAnsi"/>
+        </w:rPr>
+      </w:pPr>
+    </w:p>
+    <w:p>
+      <w:pPr>
+        <w:pStyle w:val="ResumeAlignRight"/>
+        <w:tabs>
+          <w:tab w:val="left" w:pos="360"/>
+        </w:tabs>
+        <w:rPr>
+          <w:rFonts w:asciiTheme="minorHAnsi" w:hAnsiTheme="minorHAnsi"/>
+        </w:rPr>
+      </w:pPr>
+      <w:r>
+        <w:rPr>
+          <w:rFonts w:asciiTheme="minorHAnsi" w:hAnsiTheme="minorHAnsi"/>
+          <w:b/>
+        </w:rPr>
+        <w:t>Wherewoof</w:t>
+      </w:r>
+      <w:r>
+        <w:rPr>
+          <w:rFonts w:asciiTheme="minorHAnsi" w:hAnsiTheme="minorHAnsi"/>
+        </w:rPr>
+        <w:tab/>
+      </w:r>
+      <w:r>
+        <w:rPr>
+          <w:rFonts w:asciiTheme="minorHAnsi" w:hAnsiTheme="minorHAnsi"/>
+          <w:b/>
+        </w:rPr>
+        <w:t>Berkeley, USA</w:t>
+      </w:r>
+    </w:p>
+    <w:p>
+      <w:pPr>
+        <w:pStyle w:val="ResumeAlignRight"/>
+        <w:numPr>
+          <w:ilvl w:val="0"/>
+          <w:numId w:val="2"/>
+        </w:numPr>
+        <w:tabs>
+          <w:tab w:val="clear" w:pos="4584"/>
+          <w:tab w:val="num" w:pos="360"/>
+        </w:tabs>
+        <w:ind w:left="360"/>
+        <w:rPr>
+          <w:rFonts w:asciiTheme="minorHAnsi" w:hAnsiTheme="minorHAnsi"/>
+        </w:rPr>
+      </w:pPr>
+      <w:r>
+        <w:rPr>
+          <w:rFonts w:asciiTheme="minorHAnsi" w:hAnsiTheme="minorHAnsi"/>
+        </w:rPr>
+        <w:t>A web application that allows users to track the locations of their friends in real time, and receive notifications via email.</w:t>
+      </w:r>
+    </w:p>
+    <w:p>
+      <w:pPr>
+        <w:pStyle w:val="ResumeAlignRight"/>
+        <w:numPr>
+          <w:ilvl w:val="0"/>
+          <w:numId w:val="2"/>
+        </w:numPr>
+        <w:tabs>
+          <w:tab w:val="clear" w:pos="4584"/>
+          <w:tab w:val="num" w:pos="360"/>
+        </w:tabs>
+        <w:ind w:left="360"/>
+        <w:rPr>
+          <w:rFonts w:asciiTheme="minorHAnsi" w:hAnsiTheme="minorHAnsi"/>
+        </w:rPr>
+      </w:pPr>
+      <w:r>
+        <w:rPr>
+          <w:rFonts w:asciiTheme="minorHAnsi" w:hAnsiTheme="minorHAnsi"/>
+        </w:rPr>
+        <w:t>Created using Ruby on Rails, Bootstrap, jQuery, ActiveRecord. Used tools such as PivotalTracker, Cucumber, Jasmine, RSpec.</w:t>
+      </w:r>
+    </w:p>
+    <w:p>
+      <w:pPr>
+        <w:pStyle w:val="ResumeAlignRight"/>
+        <w:tabs>
+          <w:tab w:val="left" w:pos="360"/>
+        </w:tabs>
+        <w:rPr>
+          <w:rFonts w:asciiTheme="minorHAnsi" w:hAnsiTheme="minorHAnsi"/>
+        </w:rPr>
+      </w:pPr>
+    </w:p>
+    <w:p>
+      <w:pPr>
+        <w:pStyle w:val="ResumeAlignRight"/>
+        <w:tabs>
+          <w:tab w:val="left" w:pos="360"/>
+        </w:tabs>
+        <w:rPr>
+          <w:rFonts w:asciiTheme="minorHAnsi" w:hAnsiTheme="minorHAnsi"/>
+        </w:rPr>
+      </w:pPr>
+      <w:r>
+        <w:rPr>
+          <w:rFonts w:asciiTheme="minorHAnsi" w:hAnsiTheme="minorHAnsi"/>
+          <w:b/>
+        </w:rPr>
+        <w:t>Dryzone</w:t>
+      </w:r>
+      <w:r>
+        <w:rPr>
+          <w:rFonts w:asciiTheme="minorHAnsi" w:hAnsiTheme="minorHAnsi"/>
+        </w:rPr>
+        <w:tab/>
+      </w:r>
+      <w:r>
+        <w:rPr>
+          <w:rFonts w:asciiTheme="minorHAnsi" w:hAnsiTheme="minorHAnsi"/>
+          <w:b/>
+        </w:rPr>
+        <w:t>Singapore</w:t>
+      </w:r>
+    </w:p>
+    <w:p>
+      <w:pPr>
+        <w:pStyle w:val="ResumeAlignRight"/>
+        <w:numPr>
+          <w:ilvl w:val="0"/>
+          <w:numId w:val="2"/>
+        </w:numPr>
+        <w:tabs>
+          <w:tab w:val="clear" w:pos="4584"/>
+          <w:tab w:val="num" w:pos="360"/>
+        </w:tabs>
+        <w:ind w:left="360"/>
+        <w:rPr>
+          <w:rFonts w:asciiTheme="minorHAnsi" w:hAnsiTheme="minorHAnsi"/>
+        </w:rPr>
+      </w:pPr>
+      <w:r>
+        <w:rPr>
+          <w:rFonts w:asciiTheme="minorHAnsi" w:hAnsiTheme="minorHAnsi"/>
+        </w:rPr>
+        <w:t>A laundry mobile app that aims to provide intelligent suggestions on when the best times to wash and dry clothes outdoors are for markets in Japan and China.</w:t>
+      </w:r>
+      <w:r>
+        <w:rPr>
+          <w:rFonts w:asciiTheme="minorHAnsi" w:hAnsiTheme="minorHAnsi"/>
+        </w:rPr>
+        <w:t xml:space="preserve"> Pulls data from weather sources, user’s calendars, and gradually learns via user input.</w:t>
+      </w:r>
+      <w:bookmarkStart w:id="0" w:name="_GoBack"/>
+      <w:bookmarkEnd w:id="0"/>
+    </w:p>
+    <w:p>
+      <w:pPr>
+        <w:pStyle w:val="ResumeAlignRight"/>
+        <w:numPr>
+          <w:ilvl w:val="0"/>
+          <w:numId w:val="2"/>
+        </w:numPr>
+        <w:tabs>
+          <w:tab w:val="clear" w:pos="4584"/>
+          <w:tab w:val="num" w:pos="360"/>
+        </w:tabs>
+        <w:ind w:left="360"/>
+        <w:rPr>
+          <w:rFonts w:asciiTheme="minorHAnsi" w:hAnsiTheme="minorHAnsi"/>
+        </w:rPr>
+      </w:pPr>
+      <w:r>
+        <w:rPr>
+          <w:rFonts w:asciiTheme="minorHAnsi" w:hAnsiTheme="minorHAnsi"/>
+        </w:rPr>
+        <w:t>Currently in progress, developing a mobile application using Xamarin for Android, as well as Azure Machine Learning.</w:t>
+      </w:r>
+    </w:p>
+    <w:p>
+      <w:pPr>
+        <w:pStyle w:val="ResumeAlignRight"/>
+        <w:tabs>
+          <w:tab w:val="left" w:pos="360"/>
+        </w:tabs>
+        <w:rPr>
+          <w:rFonts w:asciiTheme="minorHAnsi" w:hAnsiTheme="minorHAnsi"/>
+        </w:rPr>
+      </w:pPr>
+    </w:p>
+    <w:p>
+      <w:pPr>
+        <w:pStyle w:val="ResumeAlignRight"/>
+        <w:tabs>
+          <w:tab w:val="left" w:pos="360"/>
+        </w:tabs>
+        <w:rPr>
+          <w:rFonts w:asciiTheme="minorHAnsi" w:hAnsiTheme="minorHAnsi"/>
+        </w:rPr>
+      </w:pPr>
+      <w:r>
+        <w:rPr>
+          <w:rFonts w:asciiTheme="minorHAnsi" w:hAnsiTheme="minorHAnsi"/>
+          <w:b/>
+        </w:rPr>
+        <w:t>Tyrian</w:t>
+      </w:r>
+      <w:r>
+        <w:rPr>
+          <w:rFonts w:asciiTheme="minorHAnsi" w:hAnsiTheme="minorHAnsi"/>
+          <w:b/>
+        </w:rPr>
+        <w:t>Mock</w:t>
+      </w:r>
+      <w:r>
+        <w:rPr>
+          <w:rFonts w:asciiTheme="minorHAnsi" w:hAnsiTheme="minorHAnsi"/>
+        </w:rPr>
+        <w:tab/>
+      </w:r>
+      <w:r>
+        <w:rPr>
+          <w:rFonts w:asciiTheme="minorHAnsi" w:hAnsiTheme="minorHAnsi"/>
+          <w:b/>
+        </w:rPr>
+        <w:t>Singapore</w:t>
+      </w:r>
+    </w:p>
+    <w:p>
+      <w:pPr>
+        <w:pStyle w:val="ResumeAlignRight"/>
+        <w:numPr>
+          <w:ilvl w:val="0"/>
+          <w:numId w:val="2"/>
+        </w:numPr>
+        <w:tabs>
+          <w:tab w:val="clear" w:pos="4584"/>
+          <w:tab w:val="num" w:pos="360"/>
+        </w:tabs>
+        <w:ind w:left="360"/>
+        <w:rPr>
+          <w:rFonts w:asciiTheme="minorHAnsi" w:hAnsiTheme="minorHAnsi"/>
+        </w:rPr>
+      </w:pPr>
+      <w:r>
+        <w:rPr>
+          <w:rFonts w:asciiTheme="minorHAnsi" w:hAnsiTheme="minorHAnsi"/>
+        </w:rPr>
+        <w:t xml:space="preserve">An arcade style shooter that </w:t>
+      </w:r>
+      <w:r>
+        <w:rPr>
+          <w:rFonts w:asciiTheme="minorHAnsi" w:hAnsiTheme="minorHAnsi"/>
+        </w:rPr>
+        <w:t xml:space="preserve">was one of my earlier projects, </w:t>
+      </w:r>
+      <w:r>
+        <w:rPr>
+          <w:rFonts w:asciiTheme="minorHAnsi" w:hAnsiTheme="minorHAnsi"/>
+        </w:rPr>
+        <w:t>designed</w:t>
+      </w:r>
+      <w:r>
+        <w:rPr>
+          <w:rFonts w:asciiTheme="minorHAnsi" w:hAnsiTheme="minorHAnsi"/>
+        </w:rPr>
+        <w:t xml:space="preserve"> in the style of Tyrian.</w:t>
+      </w:r>
+    </w:p>
+    <w:p>
+      <w:pPr>
+        <w:pStyle w:val="ResumeAlignRight"/>
+        <w:numPr>
+          <w:ilvl w:val="0"/>
+          <w:numId w:val="2"/>
+        </w:numPr>
+        <w:tabs>
+          <w:tab w:val="clear" w:pos="4584"/>
+          <w:tab w:val="num" w:pos="360"/>
+        </w:tabs>
+        <w:ind w:left="360"/>
+        <w:rPr>
+          <w:rFonts w:asciiTheme="minorHAnsi" w:hAnsiTheme="minorHAnsi"/>
+        </w:rPr>
+      </w:pPr>
+      <w:r>
+        <w:rPr>
+          <w:rFonts w:asciiTheme="minorHAnsi" w:hAnsiTheme="minorHAnsi"/>
+        </w:rPr>
+        <w:t xml:space="preserve">Created </w:t>
+      </w:r>
+      <w:r>
+        <w:rPr>
+          <w:rFonts w:asciiTheme="minorHAnsi" w:hAnsiTheme="minorHAnsi"/>
+        </w:rPr>
+        <w:t>using Html5 canvas and vanilla J</w:t>
+      </w:r>
+      <w:r>
+        <w:rPr>
+          <w:rFonts w:asciiTheme="minorHAnsi" w:hAnsiTheme="minorHAnsi"/>
+        </w:rPr>
+        <w:t>avascript.</w:t>
+      </w:r>
+    </w:p>
+    <w:p>
+      <w:pPr>
+        <w:pStyle w:val="ResumeAlignRight"/>
+        <w:ind w:left="360"/>
+        <w:rPr>
+          <w:rFonts w:asciiTheme="minorHAnsi" w:hAnsiTheme="minorHAnsi"/>
+        </w:rPr>
+      </w:pPr>
+      <w:r>
+        <w:rPr>
+          <w:rFonts w:asciiTheme="minorHAnsi" w:hAnsiTheme="minorHAnsi"/>
+        </w:rPr>
+        <w:t xml:space="preserve"> </w:t>
+      </w:r>
     </w:p>
     <w:p>
       <w:pPr>
@@ -690,11 +1839,13 @@
           <w:tab w:val="left" w:pos="360"/>
         </w:tabs>
         <w:rPr>
-          <w:b/>
-        </w:rPr>
-      </w:pPr>
-      <w:r>
-        <w:rPr>
+          <w:rFonts w:asciiTheme="minorHAnsi" w:hAnsiTheme="minorHAnsi"/>
+          <w:b/>
+        </w:rPr>
+      </w:pPr>
+      <w:r>
+        <w:rPr>
+          <w:rFonts w:asciiTheme="minorHAnsi" w:hAnsiTheme="minorHAnsi"/>
           <w:b/>
         </w:rPr>
         <w:t>SKILLS, ACTIVITIES &amp; INTERESTS</w:t>
@@ -703,197 +1854,166 @@
     <w:p>
       <w:pPr>
         <w:pStyle w:val="ResumeAlignRight"/>
-      </w:pPr>
-      <w:r>
-        <w:rPr>
+        <w:rPr>
+          <w:rFonts w:asciiTheme="minorHAnsi" w:hAnsiTheme="minorHAnsi"/>
+        </w:rPr>
+      </w:pPr>
+      <w:r>
+        <w:rPr>
+          <w:rFonts w:asciiTheme="minorHAnsi" w:hAnsiTheme="minorHAnsi"/>
           <w:b/>
         </w:rPr>
         <w:t>Languages:</w:t>
       </w:r>
       <w:r>
+        <w:rPr>
+          <w:rFonts w:asciiTheme="minorHAnsi" w:hAnsiTheme="minorHAnsi"/>
+        </w:rPr>
         <w:t xml:space="preserve"> </w:t>
       </w:r>
       <w:r>
+        <w:rPr>
+          <w:rFonts w:asciiTheme="minorHAnsi" w:hAnsiTheme="minorHAnsi"/>
+        </w:rPr>
         <w:t>English (Fluent)</w:t>
       </w:r>
       <w:r>
+        <w:rPr>
+          <w:rFonts w:asciiTheme="minorHAnsi" w:hAnsiTheme="minorHAnsi"/>
+        </w:rPr>
         <w:t>,</w:t>
       </w:r>
       <w:r>
+        <w:rPr>
+          <w:rFonts w:asciiTheme="minorHAnsi" w:hAnsiTheme="minorHAnsi"/>
+        </w:rPr>
         <w:t xml:space="preserve"> Mandarin (Intermediate)</w:t>
       </w:r>
     </w:p>
     <w:p>
       <w:pPr>
         <w:pStyle w:val="ResumeAlignRight"/>
-      </w:pPr>
-      <w:r>
-        <w:rPr>
+        <w:rPr>
+          <w:rFonts w:asciiTheme="minorHAnsi" w:hAnsiTheme="minorHAnsi"/>
+        </w:rPr>
+      </w:pPr>
+      <w:r>
+        <w:rPr>
+          <w:rFonts w:asciiTheme="minorHAnsi" w:hAnsiTheme="minorHAnsi"/>
           <w:b/>
         </w:rPr>
         <w:t>Technical Skills:</w:t>
       </w:r>
       <w:r>
+        <w:rPr>
+          <w:rFonts w:asciiTheme="minorHAnsi" w:hAnsiTheme="minorHAnsi"/>
+        </w:rPr>
         <w:t xml:space="preserve"> </w:t>
       </w:r>
       <w:r>
-        <w:t>Python, Java, C/C++, Ruby, HTML5, CSS, Javascript, Postgres, SQLMS, Matlab</w:t>
-      </w:r>
-      <w:r>
+        <w:rPr>
+          <w:rFonts w:asciiTheme="minorHAnsi" w:hAnsiTheme="minorHAnsi"/>
+        </w:rPr>
+        <w:t>Python, Java, C/C++, Ruby, HTML5, CSS, Javascript, Postgres</w:t>
+      </w:r>
+      <w:r>
+        <w:rPr>
+          <w:rFonts w:asciiTheme="minorHAnsi" w:hAnsiTheme="minorHAnsi"/>
+        </w:rPr>
+        <w:t>ql, MSSQL</w:t>
+      </w:r>
+      <w:r>
+        <w:rPr>
+          <w:rFonts w:asciiTheme="minorHAnsi" w:hAnsiTheme="minorHAnsi"/>
+        </w:rPr>
+        <w:t>, Matlab</w:t>
+      </w:r>
+      <w:r>
+        <w:rPr>
+          <w:rFonts w:asciiTheme="minorHAnsi" w:hAnsiTheme="minorHAnsi"/>
+        </w:rPr>
         <w:t>, .NET</w:t>
       </w:r>
-    </w:p>
-    <w:p>
-      <w:pPr>
-        <w:pStyle w:val="ResumeAlignRight"/>
-      </w:pPr>
-      <w:r>
-        <w:rPr>
+      <w:r>
+        <w:rPr>
+          <w:rFonts w:asciiTheme="minorHAnsi" w:hAnsiTheme="minorHAnsi"/>
+        </w:rPr>
+        <w:t>, Django, Rails, Flask, jQuery, Angularjs, Ionic</w:t>
+      </w:r>
+    </w:p>
+    <w:p>
+      <w:pPr>
+        <w:pStyle w:val="ResumeAlignRight"/>
+        <w:rPr>
+          <w:rFonts w:asciiTheme="minorHAnsi" w:hAnsiTheme="minorHAnsi"/>
+        </w:rPr>
+      </w:pPr>
+      <w:r>
+        <w:rPr>
+          <w:rFonts w:asciiTheme="minorHAnsi" w:hAnsiTheme="minorHAnsi"/>
           <w:b/>
         </w:rPr>
         <w:t>Website:</w:t>
       </w:r>
       <w:r>
+        <w:rPr>
+          <w:rFonts w:asciiTheme="minorHAnsi" w:hAnsiTheme="minorHAnsi"/>
+        </w:rPr>
         <w:t xml:space="preserve"> h</w:t>
       </w:r>
       <w:r>
+        <w:rPr>
+          <w:rFonts w:asciiTheme="minorHAnsi" w:hAnsiTheme="minorHAnsi"/>
+        </w:rPr>
         <w:t>ttp://danielseetoh.github.io</w:t>
       </w:r>
     </w:p>
     <w:p>
       <w:pPr>
         <w:pStyle w:val="ResumeAlignRight"/>
-      </w:pPr>
-      <w:r>
-        <w:rPr>
+        <w:rPr>
+          <w:rFonts w:asciiTheme="minorHAnsi" w:hAnsiTheme="minorHAnsi"/>
+        </w:rPr>
+      </w:pPr>
+      <w:r>
+        <w:rPr>
+          <w:rFonts w:asciiTheme="minorHAnsi" w:hAnsiTheme="minorHAnsi"/>
           <w:b/>
         </w:rPr>
         <w:t>Interests:</w:t>
       </w:r>
       <w:r>
+        <w:rPr>
+          <w:rFonts w:asciiTheme="minorHAnsi" w:hAnsiTheme="minorHAnsi"/>
+        </w:rPr>
         <w:t xml:space="preserve"> Breakdance, Hackathons</w:t>
       </w:r>
-      <w:r>
-        <w:rPr>
-          <w:noProof/>
-          <w:lang w:eastAsia="en-US"/>
-        </w:rPr>
-        <mc:AlternateContent>
-          <mc:Choice Requires="wps">
-            <w:drawing>
-              <wp:anchor distT="0" distB="0" distL="114300" distR="114300" simplePos="0" relativeHeight="251660288" behindDoc="0" locked="0" layoutInCell="1" allowOverlap="1" wp14:anchorId="3F10E7B6" wp14:editId="069608A3">
-                <wp:simplePos x="0" y="0"/>
-                <wp:positionH relativeFrom="column">
-                  <wp:posOffset>1082675</wp:posOffset>
-                </wp:positionH>
-                <wp:positionV relativeFrom="paragraph">
-                  <wp:posOffset>6132830</wp:posOffset>
-                </wp:positionV>
-                <wp:extent cx="525780" cy="647700"/>
-                <wp:effectExtent l="13970" t="17145" r="31750" b="78105"/>
-                <wp:wrapNone/>
-                <wp:docPr id="1" name="Freeform 1"/>
-                <wp:cNvGraphicFramePr>
-                  <a:graphicFrameLocks xmlns:a="http://schemas.openxmlformats.org/drawingml/2006/main"/>
-                </wp:cNvGraphicFramePr>
-                <a:graphic xmlns:a="http://schemas.openxmlformats.org/drawingml/2006/main">
-                  <a:graphicData uri="http://schemas.microsoft.com/office/word/2010/wordprocessingShape">
-                    <wps:wsp>
-                      <wps:cNvSpPr>
-                        <a:spLocks/>
-                      </wps:cNvSpPr>
-                      <wps:spPr bwMode="auto">
-                        <a:xfrm>
-                          <a:off x="0" y="0"/>
-                          <a:ext cx="525780" cy="647700"/>
-                        </a:xfrm>
-                        <a:custGeom>
-                          <a:avLst/>
-                          <a:gdLst>
-                            <a:gd name="T0" fmla="*/ 378 w 527"/>
-                            <a:gd name="T1" fmla="*/ 0 h 1169"/>
-                            <a:gd name="T2" fmla="*/ 25 w 527"/>
-                            <a:gd name="T3" fmla="*/ 870 h 1169"/>
-                            <a:gd name="T4" fmla="*/ 527 w 527"/>
-                            <a:gd name="T5" fmla="*/ 1169 h 1169"/>
-                          </a:gdLst>
-                          <a:ahLst/>
-                          <a:cxnLst>
-                            <a:cxn ang="0">
-                              <a:pos x="T0" y="T1"/>
-                            </a:cxn>
-                            <a:cxn ang="0">
-                              <a:pos x="T2" y="T3"/>
-                            </a:cxn>
-                            <a:cxn ang="0">
-                              <a:pos x="T4" y="T5"/>
-                            </a:cxn>
-                          </a:cxnLst>
-                          <a:rect l="0" t="0" r="r" b="b"/>
-                          <a:pathLst>
-                            <a:path w="527" h="1169">
-                              <a:moveTo>
-                                <a:pt x="378" y="0"/>
-                              </a:moveTo>
-                              <a:cubicBezTo>
-                                <a:pt x="189" y="337"/>
-                                <a:pt x="0" y="675"/>
-                                <a:pt x="25" y="870"/>
-                              </a:cubicBezTo>
-                              <a:cubicBezTo>
-                                <a:pt x="50" y="1065"/>
-                                <a:pt x="288" y="1117"/>
-                                <a:pt x="527" y="1169"/>
-                              </a:cubicBezTo>
-                            </a:path>
-                          </a:pathLst>
-                        </a:custGeom>
-                        <a:noFill/>
-                        <a:ln w="19050">
-                          <a:solidFill>
-                            <a:schemeClr val="accent6">
-                              <a:lumMod val="75000"/>
-                              <a:lumOff val="0"/>
-                            </a:schemeClr>
-                          </a:solidFill>
-                          <a:round/>
-                          <a:headEnd/>
-                          <a:tailEnd type="arrow" w="med" len="med"/>
-                        </a:ln>
-                        <a:extLst>
-                          <a:ext uri="{909E8E84-426E-40DD-AFC4-6F175D3DCCD1}">
-                            <a14:hiddenFill xmlns:a14="http://schemas.microsoft.com/office/drawing/2010/main">
-                              <a:solidFill>
-                                <a:srgbClr val="FFFFFF"/>
-                              </a:solidFill>
-                            </a14:hiddenFill>
-                          </a:ext>
-                        </a:extLst>
-                      </wps:spPr>
-                      <wps:bodyPr rot="0" vert="horz" wrap="square" lIns="91440" tIns="45720" rIns="91440" bIns="45720" anchor="t" anchorCtr="0" upright="1">
-                        <a:noAutofit/>
-                      </wps:bodyPr>
-                    </wps:wsp>
-                  </a:graphicData>
-                </a:graphic>
-                <wp14:sizeRelH relativeFrom="page">
-                  <wp14:pctWidth>0</wp14:pctWidth>
-                </wp14:sizeRelH>
-                <wp14:sizeRelV relativeFrom="page">
-                  <wp14:pctHeight>0</wp14:pctHeight>
-                </wp14:sizeRelV>
-              </wp:anchor>
-            </w:drawing>
-          </mc:Choice>
-          <mc:Fallback>
-            <w:pict>
-              <v:shape w14:anchorId="14228431" id="Freeform 9" o:spid="_x0000_s1026" style="position:absolute;margin-left:85.25pt;margin-top:482.9pt;width:41.4pt;height:51pt;z-index:251660288;visibility:visible;mso-wrap-style:square;mso-width-percent:0;mso-height-percent:0;mso-wrap-distance-left:9pt;mso-wrap-distance-top:0;mso-wrap-distance-right:9pt;mso-wrap-distance-bottom:0;mso-position-horizontal:absolute;mso-position-horizontal-relative:text;mso-position-vertical:absolute;mso-position-vertical-relative:text;mso-width-percent:0;mso-height-percent:0;mso-width-relative:page;mso-height-relative:page;v-text-anchor:top" coordsize="527,1169" o:gfxdata="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" path="m378,c189,337,,675,25,870v25,195,263,247,502,299e" filled="f" strokecolor="#e36c0a [2409]" strokeweight="1.5pt">
-                <v:stroke endarrow="open"/>
-                <v:path arrowok="t" o:connecttype="custom" o:connectlocs="377125,0;24942,482035;525780,647700" o:connectangles="0,0,0"/>
-              </v:shape>
-            </w:pict>
-          </mc:Fallback>
-        </mc:AlternateContent>
+    </w:p>
+    <w:p>
+      <w:pPr>
+        <w:pStyle w:val="ResumeAlignRight"/>
+        <w:rPr>
+          <w:rFonts w:asciiTheme="minorHAnsi" w:hAnsiTheme="minorHAnsi"/>
+        </w:rPr>
+      </w:pPr>
+      <w:r>
+        <w:rPr>
+          <w:rFonts w:asciiTheme="minorHAnsi" w:hAnsiTheme="minorHAnsi"/>
+          <w:b/>
+        </w:rPr>
+        <w:t>Volunteer work:</w:t>
+      </w:r>
+      <w:r>
+        <w:rPr>
+          <w:rFonts w:asciiTheme="minorHAnsi" w:hAnsiTheme="minorHAnsi"/>
+        </w:rPr>
+        <w:t xml:space="preserve"> Overseas Community Involvement Project at an orphanage</w:t>
+      </w:r>
+      <w:r>
+        <w:rPr>
+          <w:rFonts w:asciiTheme="minorHAnsi" w:hAnsiTheme="minorHAnsi"/>
+        </w:rPr>
+        <w:t xml:space="preserve"> in Nias, Indonesia.</w:t>
       </w:r>
     </w:p>
     <w:sectPr>
@@ -1201,6 +2321,119 @@
     </w:lvl>
   </w:abstractNum>
   <w:abstractNum w:abstractNumId="2">
+    <w:nsid w:val="57B3429F"/>
+    <w:multiLevelType w:val="hybridMultilevel"/>
+    <w:tmpl w:val="16E6DEDC"/>
+    <w:lvl w:ilvl="0" w:tplc="04090001">
+      <w:start w:val="1"/>
+      <w:numFmt w:val="bullet"/>
+      <w:lvlText w:val=""/>
+      <w:lvlJc w:val="left"/>
+      <w:pPr>
+        <w:ind w:left="720" w:hanging="360"/>
+      </w:pPr>
+      <w:rPr>
+        <w:rFonts w:ascii="Symbol" w:hAnsi="Symbol" w:hint="default"/>
+      </w:rPr>
+    </w:lvl>
+    <w:lvl w:ilvl="1" w:tplc="04090003" w:tentative="1">
+      <w:start w:val="1"/>
+      <w:numFmt w:val="bullet"/>
+      <w:lvlText w:val="o"/>
+      <w:lvlJc w:val="left"/>
+      <w:pPr>
+        <w:ind w:left="1440" w:hanging="360"/>
+      </w:pPr>
+      <w:rPr>
+        <w:rFonts w:ascii="Courier New" w:hAnsi="Courier New" w:cs="Courier New" w:hint="default"/>
+      </w:rPr>
+    </w:lvl>
+    <w:lvl w:ilvl="2" w:tplc="04090005" w:tentative="1">
+      <w:start w:val="1"/>
+      <w:numFmt w:val="bullet"/>
+      <w:lvlText w:val=""/>
+      <w:lvlJc w:val="left"/>
+      <w:pPr>
+        <w:ind w:left="2160" w:hanging="360"/>
+      </w:pPr>
+      <w:rPr>
+        <w:rFonts w:ascii="Wingdings" w:hAnsi="Wingdings" w:hint="default"/>
+      </w:rPr>
+    </w:lvl>
+    <w:lvl w:ilvl="3" w:tplc="04090001" w:tentative="1">
+      <w:start w:val="1"/>
+      <w:numFmt w:val="bullet"/>
+      <w:lvlText w:val=""/>
+      <w:lvlJc w:val="left"/>
+      <w:pPr>
+        <w:ind w:left="2880" w:hanging="360"/>
+      </w:pPr>
+      <w:rPr>
+        <w:rFonts w:ascii="Symbol" w:hAnsi="Symbol" w:hint="default"/>
+      </w:rPr>
+    </w:lvl>
+    <w:lvl w:ilvl="4" w:tplc="04090003" w:tentative="1">
+      <w:start w:val="1"/>
+      <w:numFmt w:val="bullet"/>
+      <w:lvlText w:val="o"/>
+      <w:lvlJc w:val="left"/>
+      <w:pPr>
+        <w:ind w:left="3600" w:hanging="360"/>
+      </w:pPr>
+      <w:rPr>
+        <w:rFonts w:ascii="Courier New" w:hAnsi="Courier New" w:cs="Courier New" w:hint="default"/>
+      </w:rPr>
+    </w:lvl>
+    <w:lvl w:ilvl="5" w:tplc="04090005" w:tentative="1">
+      <w:start w:val="1"/>
+      <w:numFmt w:val="bullet"/>
+      <w:lvlText w:val=""/>
+      <w:lvlJc w:val="left"/>
+      <w:pPr>
+        <w:ind w:left="4320" w:hanging="360"/>
+      </w:pPr>
+      <w:rPr>
+        <w:rFonts w:ascii="Wingdings" w:hAnsi="Wingdings" w:hint="default"/>
+      </w:rPr>
+    </w:lvl>
+    <w:lvl w:ilvl="6" w:tplc="04090001" w:tentative="1">
+      <w:start w:val="1"/>
+      <w:numFmt w:val="bullet"/>
+      <w:lvlText w:val=""/>
+      <w:lvlJc w:val="left"/>
+      <w:pPr>
+        <w:ind w:left="5040" w:hanging="360"/>
+      </w:pPr>
+      <w:rPr>
+        <w:rFonts w:ascii="Symbol" w:hAnsi="Symbol" w:hint="default"/>
+      </w:rPr>
+    </w:lvl>
+    <w:lvl w:ilvl="7" w:tplc="04090003" w:tentative="1">
+      <w:start w:val="1"/>
+      <w:numFmt w:val="bullet"/>
+      <w:lvlText w:val="o"/>
+      <w:lvlJc w:val="left"/>
+      <w:pPr>
+        <w:ind w:left="5760" w:hanging="360"/>
+      </w:pPr>
+      <w:rPr>
+        <w:rFonts w:ascii="Courier New" w:hAnsi="Courier New" w:cs="Courier New" w:hint="default"/>
+      </w:rPr>
+    </w:lvl>
+    <w:lvl w:ilvl="8" w:tplc="04090005" w:tentative="1">
+      <w:start w:val="1"/>
+      <w:numFmt w:val="bullet"/>
+      <w:lvlText w:val=""/>
+      <w:lvlJc w:val="left"/>
+      <w:pPr>
+        <w:ind w:left="6480" w:hanging="360"/>
+      </w:pPr>
+      <w:rPr>
+        <w:rFonts w:ascii="Wingdings" w:hAnsi="Wingdings" w:hint="default"/>
+      </w:rPr>
+    </w:lvl>
+  </w:abstractNum>
+  <w:abstractNum w:abstractNumId="3">
     <w:nsid w:val="6C0D04C2"/>
     <w:multiLevelType w:val="hybridMultilevel"/>
     <w:tmpl w:val="5232ADAA"/>
@@ -1342,13 +2575,16 @@
     </w:lvl>
   </w:abstractNum>
   <w:num w:numId="1">
-    <w:abstractNumId w:val="2"/>
+    <w:abstractNumId w:val="3"/>
   </w:num>
   <w:num w:numId="2">
     <w:abstractNumId w:val="1"/>
   </w:num>
   <w:num w:numId="3">
     <w:abstractNumId w:val="0"/>
+  </w:num>
+  <w:num w:numId="4">
+    <w:abstractNumId w:val="2"/>
   </w:num>
 </w:numbering>
 </file>
@@ -1364,7 +2600,7 @@
     </w:rPrDefault>
     <w:pPrDefault/>
   </w:docDefaults>
-  <w:latentStyles w:defLockedState="0" w:defUIPriority="99" w:defSemiHidden="0" w:defUnhideWhenUsed="0" w:defQFormat="0" w:count="380">
+  <w:latentStyles w:defLockedState="0" w:defUIPriority="99" w:defSemiHidden="0" w:defUnhideWhenUsed="0" w:defQFormat="0" w:count="382">
     <w:lsdException w:name="Normal" w:uiPriority="0" w:qFormat="1"/>
     <w:lsdException w:name="heading 1" w:uiPriority="9" w:qFormat="1"/>
     <w:lsdException w:name="heading 2" w:semiHidden="1" w:uiPriority="9" w:unhideWhenUsed="1" w:qFormat="1"/>
@@ -1470,7 +2706,6 @@
     <w:lsdException w:name="HTML Sample" w:semiHidden="1" w:unhideWhenUsed="1"/>
     <w:lsdException w:name="HTML Typewriter" w:semiHidden="1" w:unhideWhenUsed="1"/>
     <w:lsdException w:name="HTML Variable" w:semiHidden="1" w:unhideWhenUsed="1"/>
-    <w:lsdException w:name="Normal Table" w:semiHidden="1" w:unhideWhenUsed="1"/>
     <w:lsdException w:name="annotation subject" w:semiHidden="1" w:unhideWhenUsed="1"/>
     <w:lsdException w:name="No List" w:semiHidden="1" w:unhideWhenUsed="1"/>
     <w:lsdException w:name="Outline List 1" w:semiHidden="1" w:unhideWhenUsed="1"/>
@@ -1516,11 +2751,9 @@
     <w:lsdException w:name="Table Subtle 1" w:semiHidden="1" w:unhideWhenUsed="1"/>
     <w:lsdException w:name="Table Subtle 2" w:semiHidden="1" w:unhideWhenUsed="1"/>
     <w:lsdException w:name="Table Web 1" w:semiHidden="1" w:unhideWhenUsed="1"/>
-    <w:lsdException w:name="Table Web 2" w:semiHidden="1" w:unhideWhenUsed="1"/>
     <w:lsdException w:name="Table Web 3" w:semiHidden="1" w:unhideWhenUsed="1"/>
     <w:lsdException w:name="Balloon Text" w:semiHidden="1" w:unhideWhenUsed="1"/>
     <w:lsdException w:name="Table Grid" w:uiPriority="59"/>
-    <w:lsdException w:name="Table Theme" w:semiHidden="1" w:unhideWhenUsed="1"/>
     <w:lsdException w:name="Placeholder Text" w:semiHidden="1"/>
     <w:lsdException w:name="No Spacing" w:uiPriority="1" w:qFormat="1"/>
     <w:lsdException w:name="Light Shading" w:uiPriority="60"/>
@@ -1736,6 +2969,8 @@
     <w:lsdException w:name="List Table 5 Dark Accent 6" w:uiPriority="50"/>
     <w:lsdException w:name="List Table 6 Colorful Accent 6" w:uiPriority="51"/>
     <w:lsdException w:name="List Table 7 Colorful Accent 6" w:uiPriority="52"/>
+    <w:lsdException w:name="Mention" w:semiHidden="1" w:unhideWhenUsed="1"/>
+    <w:lsdException w:name="Smart Hyperlink" w:semiHidden="1" w:unhideWhenUsed="1"/>
   </w:latentStyles>
   <w:style w:type="paragraph" w:default="1" w:styleId="Normal">
     <w:name w:val="Normal"/>

</xml_diff>

<commit_message>
update to remove smallpage
</commit_message>
<xml_diff>
--- a/files/Seetoh_Rui_Ming_Daniel_Resume.docx
+++ b/files/Seetoh_Rui_Ming_Daniel_Resume.docx
@@ -94,18 +94,8 @@
           <w:b/>
           <w:sz w:val="21"/>
         </w:rPr>
-        <w:t xml:space="preserve">, Renaissance Engineering </w:t>
-      </w:r>
-      <w:proofErr w:type="spellStart"/>
-      <w:r>
-        <w:rPr>
-          <w:rFonts w:ascii="Calibri" w:hAnsi="Calibri"/>
-          <w:b/>
-          <w:sz w:val="21"/>
-        </w:rPr>
-        <w:t>Programme</w:t>
-      </w:r>
-      <w:proofErr w:type="spellEnd"/>
+        <w:t>, Renaissance Engineering Programme</w:t>
+      </w:r>
       <w:r>
         <w:rPr>
           <w:rFonts w:ascii="Calibri" w:hAnsi="Calibri"/>
@@ -353,23 +343,7 @@
           <w:rFonts w:ascii="Calibri" w:hAnsi="Calibri"/>
           <w:sz w:val="21"/>
         </w:rPr>
-        <w:t xml:space="preserve">(First Class </w:t>
-      </w:r>
-      <w:proofErr w:type="spellStart"/>
-      <w:r>
-        <w:rPr>
-          <w:rFonts w:ascii="Calibri" w:hAnsi="Calibri"/>
-          <w:sz w:val="21"/>
-        </w:rPr>
-        <w:t>Honours</w:t>
-      </w:r>
-      <w:proofErr w:type="spellEnd"/>
-      <w:r>
-        <w:rPr>
-          <w:rFonts w:ascii="Calibri" w:hAnsi="Calibri"/>
-          <w:sz w:val="21"/>
-        </w:rPr>
-        <w:t>)</w:t>
+        <w:t>(First Class Honours)</w:t>
       </w:r>
     </w:p>
     <w:p>
@@ -820,71 +794,7 @@
           <w:rFonts w:ascii="Calibri" w:hAnsi="Calibri"/>
           <w:sz w:val="21"/>
         </w:rPr>
-        <w:t xml:space="preserve">Incorporated a company, built an MVP with </w:t>
-      </w:r>
-      <w:proofErr w:type="spellStart"/>
-      <w:r>
-        <w:rPr>
-          <w:rFonts w:ascii="Calibri" w:hAnsi="Calibri"/>
-          <w:sz w:val="21"/>
-        </w:rPr>
-        <w:t>NextJs</w:t>
-      </w:r>
-      <w:proofErr w:type="spellEnd"/>
-      <w:r>
-        <w:rPr>
-          <w:rFonts w:ascii="Calibri" w:hAnsi="Calibri"/>
-          <w:sz w:val="21"/>
-        </w:rPr>
-        <w:t xml:space="preserve">, </w:t>
-      </w:r>
-      <w:proofErr w:type="spellStart"/>
-      <w:r>
-        <w:rPr>
-          <w:rFonts w:ascii="Calibri" w:hAnsi="Calibri"/>
-          <w:sz w:val="21"/>
-        </w:rPr>
-        <w:t>MaterialUI</w:t>
-      </w:r>
-      <w:proofErr w:type="spellEnd"/>
-      <w:r>
-        <w:rPr>
-          <w:rFonts w:ascii="Calibri" w:hAnsi="Calibri"/>
-          <w:sz w:val="21"/>
-        </w:rPr>
-        <w:t xml:space="preserve">, </w:t>
-      </w:r>
-      <w:proofErr w:type="spellStart"/>
-      <w:r>
-        <w:rPr>
-          <w:rFonts w:ascii="Calibri" w:hAnsi="Calibri"/>
-          <w:sz w:val="21"/>
-        </w:rPr>
-        <w:t>GraphQL</w:t>
-      </w:r>
-      <w:proofErr w:type="spellEnd"/>
-      <w:r>
-        <w:rPr>
-          <w:rFonts w:ascii="Calibri" w:hAnsi="Calibri"/>
-          <w:sz w:val="21"/>
-        </w:rPr>
-        <w:t xml:space="preserve">, MongoDB Atlas, Redis Cloud, </w:t>
-      </w:r>
-      <w:proofErr w:type="spellStart"/>
-      <w:r>
-        <w:rPr>
-          <w:rFonts w:ascii="Calibri" w:hAnsi="Calibri"/>
-          <w:sz w:val="21"/>
-        </w:rPr>
-        <w:t>DigitalOcean</w:t>
-      </w:r>
-      <w:proofErr w:type="spellEnd"/>
-      <w:r>
-        <w:rPr>
-          <w:rFonts w:ascii="Calibri" w:hAnsi="Calibri"/>
-          <w:sz w:val="21"/>
-        </w:rPr>
-        <w:t>.</w:t>
+        <w:t>Incorporated a company, built an MVP with NextJs, MaterialUI, GraphQL, MongoDB Atlas, Redis Cloud, DigitalOcean.</w:t>
       </w:r>
     </w:p>
     <w:p>
@@ -906,21 +816,12 @@
           <w:sz w:val="21"/>
         </w:rPr>
       </w:pPr>
-      <w:proofErr w:type="spellStart"/>
-      <w:r>
-        <w:rPr>
-          <w:rFonts w:ascii="Calibri" w:hAnsi="Calibri"/>
-          <w:sz w:val="21"/>
-        </w:rPr>
-        <w:t>Smallpage</w:t>
-      </w:r>
-      <w:proofErr w:type="spellEnd"/>
-      <w:r>
-        <w:rPr>
-          <w:rFonts w:ascii="Calibri" w:hAnsi="Calibri"/>
-          <w:sz w:val="21"/>
-        </w:rPr>
-        <w:t xml:space="preserve"> helps small businesses set up a one-page online presence in minutes. Handling things like SEO, webpage building, customization, collection of call-to-action data etc.</w:t>
+      <w:r>
+        <w:rPr>
+          <w:rFonts w:ascii="Calibri" w:hAnsi="Calibri"/>
+          <w:sz w:val="21"/>
+        </w:rPr>
+        <w:t>Smallpage helps small businesses set up a one-page online presence in minutes. Handling things like SEO, webpage building, customization, collection of call-to-action data etc.</w:t>
       </w:r>
     </w:p>
     <w:p>
@@ -1122,7 +1023,6 @@
         </w:rPr>
         <w:t xml:space="preserve">, using React, Typescript, </w:t>
       </w:r>
-      <w:proofErr w:type="spellStart"/>
       <w:r>
         <w:rPr>
           <w:rFonts w:ascii="Calibri" w:hAnsi="Calibri"/>
@@ -1130,7 +1030,6 @@
         </w:rPr>
         <w:t>BlueprintJs</w:t>
       </w:r>
-      <w:proofErr w:type="spellEnd"/>
       <w:r>
         <w:rPr>
           <w:rFonts w:ascii="Calibri" w:hAnsi="Calibri"/>
@@ -1150,23 +1049,7 @@
           <w:rFonts w:ascii="Calibri" w:hAnsi="Calibri"/>
           <w:sz w:val="21"/>
         </w:rPr>
-        <w:t xml:space="preserve">, and other technologies like </w:t>
-      </w:r>
-      <w:proofErr w:type="spellStart"/>
-      <w:r>
-        <w:rPr>
-          <w:rFonts w:ascii="Calibri" w:hAnsi="Calibri"/>
-          <w:sz w:val="21"/>
-        </w:rPr>
-        <w:t>DataDog</w:t>
-      </w:r>
-      <w:proofErr w:type="spellEnd"/>
-      <w:r>
-        <w:rPr>
-          <w:rFonts w:ascii="Calibri" w:hAnsi="Calibri"/>
-          <w:sz w:val="21"/>
-        </w:rPr>
-        <w:t xml:space="preserve"> and Conjure. </w:t>
+        <w:t xml:space="preserve">, and other technologies like DataDog and Conjure. </w:t>
       </w:r>
     </w:p>
     <w:p>
@@ -1296,23 +1179,7 @@
           <w:rFonts w:ascii="Calibri" w:hAnsi="Calibri"/>
           <w:sz w:val="21"/>
         </w:rPr>
-        <w:t xml:space="preserve">Built web application in Ruby on Rails, React, and </w:t>
-      </w:r>
-      <w:proofErr w:type="spellStart"/>
-      <w:r>
-        <w:rPr>
-          <w:rFonts w:ascii="Calibri" w:hAnsi="Calibri"/>
-          <w:sz w:val="21"/>
-        </w:rPr>
-        <w:t>GraphQL</w:t>
-      </w:r>
-      <w:proofErr w:type="spellEnd"/>
-      <w:r>
-        <w:rPr>
-          <w:rFonts w:ascii="Calibri" w:hAnsi="Calibri"/>
-          <w:sz w:val="21"/>
-        </w:rPr>
-        <w:t>, for internal use by customer experience team regionally</w:t>
+        <w:t>Built web application in Ruby on Rails, React, and GraphQL, for internal use by customer experience team regionally</w:t>
       </w:r>
       <w:r>
         <w:rPr>
@@ -1326,33 +1193,8 @@
           <w:rFonts w:ascii="Calibri" w:hAnsi="Calibri"/>
           <w:sz w:val="21"/>
         </w:rPr>
-        <w:t xml:space="preserve">through </w:t>
-      </w:r>
-      <w:proofErr w:type="spellStart"/>
-      <w:r>
-        <w:rPr>
-          <w:rFonts w:ascii="Calibri" w:hAnsi="Calibri"/>
-          <w:sz w:val="21"/>
-        </w:rPr>
-        <w:t>DataDog</w:t>
-      </w:r>
-      <w:proofErr w:type="spellEnd"/>
-      <w:r>
-        <w:rPr>
-          <w:rFonts w:ascii="Calibri" w:hAnsi="Calibri"/>
-          <w:sz w:val="21"/>
-        </w:rPr>
-        <w:t xml:space="preserve"> and </w:t>
-      </w:r>
-      <w:proofErr w:type="spellStart"/>
-      <w:r>
-        <w:rPr>
-          <w:rFonts w:ascii="Calibri" w:hAnsi="Calibri"/>
-          <w:sz w:val="21"/>
-        </w:rPr>
-        <w:t>Scalyr</w:t>
-      </w:r>
-      <w:proofErr w:type="spellEnd"/>
+        <w:t>through DataDog and Scalyr</w:t>
+      </w:r>
       <w:r>
         <w:rPr>
           <w:rFonts w:ascii="Calibri" w:hAnsi="Calibri"/>
@@ -1475,23 +1317,7 @@
           <w:rFonts w:ascii="Calibri" w:hAnsi="Calibri"/>
           <w:sz w:val="21"/>
         </w:rPr>
-        <w:t xml:space="preserve">using Golang, DynamoDB, and </w:t>
-      </w:r>
-      <w:proofErr w:type="spellStart"/>
-      <w:r>
-        <w:rPr>
-          <w:rFonts w:ascii="Calibri" w:hAnsi="Calibri"/>
-          <w:sz w:val="21"/>
-        </w:rPr>
-        <w:t>gRPC</w:t>
-      </w:r>
-      <w:proofErr w:type="spellEnd"/>
-      <w:r>
-        <w:rPr>
-          <w:rFonts w:ascii="Calibri" w:hAnsi="Calibri"/>
-          <w:sz w:val="21"/>
-        </w:rPr>
-        <w:t>.</w:t>
+        <w:t>using Golang, DynamoDB, and gRPC.</w:t>
       </w:r>
     </w:p>
     <w:p>
@@ -1628,17 +1454,8 @@
           <w:rFonts w:ascii="Calibri" w:hAnsi="Calibri"/>
           <w:sz w:val="21"/>
         </w:rPr>
-        <w:t xml:space="preserve"> using Java Spring and </w:t>
-      </w:r>
-      <w:proofErr w:type="spellStart"/>
-      <w:r>
-        <w:rPr>
-          <w:rFonts w:ascii="Calibri" w:hAnsi="Calibri"/>
-          <w:sz w:val="21"/>
-        </w:rPr>
-        <w:t>AngularJs</w:t>
-      </w:r>
-      <w:proofErr w:type="spellEnd"/>
+        <w:t xml:space="preserve"> using Java Spring and AngularJs</w:t>
+      </w:r>
       <w:r>
         <w:rPr>
           <w:rFonts w:ascii="Calibri" w:hAnsi="Calibri"/>
@@ -1991,23 +1808,13 @@
           <w:sz w:val="21"/>
         </w:rPr>
       </w:pPr>
-      <w:proofErr w:type="spellStart"/>
-      <w:r>
-        <w:rPr>
-          <w:rFonts w:ascii="Calibri" w:hAnsi="Calibri"/>
-          <w:b/>
-          <w:sz w:val="21"/>
-        </w:rPr>
-        <w:t>Surbana</w:t>
-      </w:r>
-      <w:proofErr w:type="spellEnd"/>
-      <w:r>
-        <w:rPr>
-          <w:rFonts w:ascii="Calibri" w:hAnsi="Calibri"/>
-          <w:b/>
-          <w:sz w:val="21"/>
-        </w:rPr>
-        <w:t xml:space="preserve"> Jurong Hackathon</w:t>
+      <w:r>
+        <w:rPr>
+          <w:rFonts w:ascii="Calibri" w:hAnsi="Calibri"/>
+          <w:b/>
+          <w:sz w:val="21"/>
+        </w:rPr>
+        <w:t>Surbana Jurong Hackathon</w:t>
       </w:r>
       <w:r>
         <w:rPr>
@@ -2181,25 +1988,7 @@
           <w:b/>
           <w:sz w:val="21"/>
         </w:rPr>
-        <w:t>IMDA Code::</w:t>
-      </w:r>
-      <w:proofErr w:type="spellStart"/>
-      <w:r>
-        <w:rPr>
-          <w:rFonts w:ascii="Calibri" w:hAnsi="Calibri"/>
-          <w:b/>
-          <w:sz w:val="21"/>
-        </w:rPr>
-        <w:t>XtremeApps</w:t>
-      </w:r>
-      <w:proofErr w:type="spellEnd"/>
-      <w:r>
-        <w:rPr>
-          <w:rFonts w:ascii="Calibri" w:hAnsi="Calibri"/>
-          <w:b/>
-          <w:sz w:val="21"/>
-        </w:rPr>
-        <w:t>::2017</w:t>
+        <w:t>IMDA Code::XtremeApps::2017</w:t>
       </w:r>
       <w:r>
         <w:rPr>
@@ -2344,33 +2133,57 @@
           <w:rFonts w:ascii="Calibri" w:hAnsi="Calibri"/>
           <w:sz w:val="21"/>
         </w:rPr>
-        <w:t xml:space="preserve">React, </w:t>
-      </w:r>
-      <w:proofErr w:type="spellStart"/>
-      <w:r>
-        <w:rPr>
-          <w:rFonts w:ascii="Calibri" w:hAnsi="Calibri"/>
-          <w:sz w:val="21"/>
-        </w:rPr>
-        <w:t>Javascript</w:t>
-      </w:r>
-      <w:proofErr w:type="spellEnd"/>
-      <w:r>
-        <w:rPr>
-          <w:rFonts w:ascii="Calibri" w:hAnsi="Calibri"/>
-          <w:sz w:val="21"/>
-        </w:rPr>
-        <w:t xml:space="preserve">/Typescript, </w:t>
-      </w:r>
-      <w:proofErr w:type="spellStart"/>
-      <w:r>
-        <w:rPr>
-          <w:rFonts w:ascii="Calibri" w:hAnsi="Calibri"/>
-          <w:sz w:val="21"/>
-        </w:rPr>
-        <w:t>GraphQL</w:t>
-      </w:r>
-      <w:proofErr w:type="spellEnd"/>
+        <w:t xml:space="preserve">React, Javascript/Typescript, GraphQL, </w:t>
+      </w:r>
+      <w:r>
+        <w:rPr>
+          <w:rFonts w:ascii="Calibri" w:hAnsi="Calibri"/>
+          <w:sz w:val="21"/>
+        </w:rPr>
+        <w:t>Java</w:t>
+      </w:r>
+      <w:r>
+        <w:rPr>
+          <w:rFonts w:ascii="Calibri" w:hAnsi="Calibri"/>
+          <w:sz w:val="21"/>
+        </w:rPr>
+        <w:t xml:space="preserve"> </w:t>
+      </w:r>
+      <w:r>
+        <w:rPr>
+          <w:rFonts w:ascii="Calibri" w:hAnsi="Calibri"/>
+          <w:sz w:val="21"/>
+        </w:rPr>
+        <w:t>Spring</w:t>
+      </w:r>
+      <w:r>
+        <w:rPr>
+          <w:rFonts w:ascii="Calibri" w:hAnsi="Calibri"/>
+          <w:sz w:val="21"/>
+        </w:rPr>
+        <w:t>,</w:t>
+      </w:r>
+      <w:r>
+        <w:rPr>
+          <w:rFonts w:ascii="Calibri" w:hAnsi="Calibri"/>
+          <w:sz w:val="21"/>
+        </w:rPr>
+        <w:t xml:space="preserve"> </w:t>
+      </w:r>
+      <w:r>
+        <w:rPr>
+          <w:rFonts w:ascii="Calibri" w:hAnsi="Calibri"/>
+          <w:sz w:val="21"/>
+        </w:rPr>
+        <w:t>Ruby</w:t>
+      </w:r>
+      <w:r>
+        <w:rPr>
+          <w:rFonts w:ascii="Calibri" w:hAnsi="Calibri"/>
+          <w:sz w:val="21"/>
+        </w:rPr>
+        <w:t xml:space="preserve"> on Rails</w:t>
+      </w:r>
       <w:r>
         <w:rPr>
           <w:rFonts w:ascii="Calibri" w:hAnsi="Calibri"/>
@@ -2383,7 +2196,28 @@
           <w:rFonts w:ascii="Calibri" w:hAnsi="Calibri"/>
           <w:sz w:val="21"/>
         </w:rPr>
-        <w:t>Java</w:t>
+        <w:t>Postgre</w:t>
+      </w:r>
+      <w:r>
+        <w:rPr>
+          <w:rFonts w:ascii="Calibri" w:hAnsi="Calibri"/>
+          <w:sz w:val="21"/>
+        </w:rPr>
+        <w:t>SQL, My</w:t>
+      </w:r>
+      <w:r>
+        <w:rPr>
+          <w:rFonts w:ascii="Calibri" w:hAnsi="Calibri"/>
+          <w:sz w:val="21"/>
+        </w:rPr>
+        <w:t>SQL</w:t>
+      </w:r>
+      <w:r>
+        <w:rPr>
+          <w:rFonts w:ascii="Calibri" w:hAnsi="Calibri"/>
+          <w:sz w:val="21"/>
+        </w:rPr>
+        <w:t>,</w:t>
       </w:r>
       <w:r>
         <w:rPr>
@@ -2397,110 +2231,8 @@
           <w:rFonts w:ascii="Calibri" w:hAnsi="Calibri"/>
           <w:sz w:val="21"/>
         </w:rPr>
-        <w:t>Spring</w:t>
-      </w:r>
-      <w:r>
-        <w:rPr>
-          <w:rFonts w:ascii="Calibri" w:hAnsi="Calibri"/>
-          <w:sz w:val="21"/>
-        </w:rPr>
-        <w:t>,</w:t>
-      </w:r>
-      <w:r>
-        <w:rPr>
-          <w:rFonts w:ascii="Calibri" w:hAnsi="Calibri"/>
-          <w:sz w:val="21"/>
-        </w:rPr>
-        <w:t xml:space="preserve"> </w:t>
-      </w:r>
-      <w:r>
-        <w:rPr>
-          <w:rFonts w:ascii="Calibri" w:hAnsi="Calibri"/>
-          <w:sz w:val="21"/>
-        </w:rPr>
-        <w:t>Ruby</w:t>
-      </w:r>
-      <w:r>
-        <w:rPr>
-          <w:rFonts w:ascii="Calibri" w:hAnsi="Calibri"/>
-          <w:sz w:val="21"/>
-        </w:rPr>
-        <w:t xml:space="preserve"> on Rails</w:t>
-      </w:r>
-      <w:r>
-        <w:rPr>
-          <w:rFonts w:ascii="Calibri" w:hAnsi="Calibri"/>
-          <w:sz w:val="21"/>
-        </w:rPr>
-        <w:t xml:space="preserve">, </w:t>
-      </w:r>
-      <w:r>
-        <w:rPr>
-          <w:rFonts w:ascii="Calibri" w:hAnsi="Calibri"/>
-          <w:sz w:val="21"/>
-        </w:rPr>
-        <w:t>Postgre</w:t>
-      </w:r>
-      <w:r>
-        <w:rPr>
-          <w:rFonts w:ascii="Calibri" w:hAnsi="Calibri"/>
-          <w:sz w:val="21"/>
-        </w:rPr>
-        <w:t>SQL, My</w:t>
-      </w:r>
-      <w:r>
-        <w:rPr>
-          <w:rFonts w:ascii="Calibri" w:hAnsi="Calibri"/>
-          <w:sz w:val="21"/>
-        </w:rPr>
-        <w:t>SQL</w:t>
-      </w:r>
-      <w:r>
-        <w:rPr>
-          <w:rFonts w:ascii="Calibri" w:hAnsi="Calibri"/>
-          <w:sz w:val="21"/>
-        </w:rPr>
-        <w:t>,</w:t>
-      </w:r>
-      <w:r>
-        <w:rPr>
-          <w:rFonts w:ascii="Calibri" w:hAnsi="Calibri"/>
-          <w:sz w:val="21"/>
-        </w:rPr>
-        <w:t xml:space="preserve"> </w:t>
-      </w:r>
-      <w:r>
-        <w:rPr>
-          <w:rFonts w:ascii="Calibri" w:hAnsi="Calibri"/>
-          <w:sz w:val="21"/>
-        </w:rPr>
-        <w:t xml:space="preserve">AWS (S3, </w:t>
-      </w:r>
-      <w:proofErr w:type="spellStart"/>
-      <w:r>
-        <w:rPr>
-          <w:rFonts w:ascii="Calibri" w:hAnsi="Calibri"/>
-          <w:sz w:val="21"/>
-        </w:rPr>
-        <w:t>ElasticBeanstalk</w:t>
-      </w:r>
-      <w:proofErr w:type="spellEnd"/>
-      <w:r>
-        <w:rPr>
-          <w:rFonts w:ascii="Calibri" w:hAnsi="Calibri"/>
-          <w:sz w:val="21"/>
-        </w:rPr>
-        <w:t xml:space="preserve">, RDS, DynamoDB, </w:t>
-      </w:r>
-      <w:proofErr w:type="spellStart"/>
-      <w:r>
-        <w:rPr>
-          <w:rFonts w:ascii="Calibri" w:hAnsi="Calibri"/>
-          <w:sz w:val="21"/>
-        </w:rPr>
-        <w:t>Cloudfront</w:t>
-      </w:r>
-      <w:proofErr w:type="spellEnd"/>
+        <w:t>AWS (S3, ElasticBeanstalk, RDS, DynamoDB, Cloudfront</w:t>
+      </w:r>
       <w:r>
         <w:rPr>
           <w:rFonts w:ascii="Calibri" w:hAnsi="Calibri"/>
@@ -2513,17 +2245,8 @@
           <w:rFonts w:ascii="Calibri" w:hAnsi="Calibri"/>
           <w:sz w:val="21"/>
         </w:rPr>
-        <w:t xml:space="preserve"> </w:t>
-      </w:r>
-      <w:proofErr w:type="spellStart"/>
-      <w:r>
-        <w:rPr>
-          <w:rFonts w:ascii="Calibri" w:hAnsi="Calibri"/>
-          <w:sz w:val="21"/>
-        </w:rPr>
-        <w:t>etc</w:t>
-      </w:r>
-      <w:proofErr w:type="spellEnd"/>
+        <w:t xml:space="preserve"> etc</w:t>
+      </w:r>
       <w:r>
         <w:rPr>
           <w:rFonts w:ascii="Calibri" w:hAnsi="Calibri"/>
@@ -2580,23 +2303,6 @@
         <w:t xml:space="preserve"> </w:t>
       </w:r>
       <w:hyperlink r:id="rId8" w:history="1">
-        <w:r>
-          <w:rPr>
-            <w:rStyle w:val="Hyperlink"/>
-            <w:rFonts w:asciiTheme="minorHAnsi" w:hAnsiTheme="minorHAnsi"/>
-            <w:sz w:val="21"/>
-          </w:rPr>
-          <w:t>https://grizzlygoals.com/u/danielseetoh/2021</w:t>
-        </w:r>
-      </w:hyperlink>
-      <w:r>
-        <w:rPr>
-          <w:rFonts w:asciiTheme="minorHAnsi" w:hAnsiTheme="minorHAnsi"/>
-          <w:sz w:val="21"/>
-        </w:rPr>
-        <w:t xml:space="preserve">, </w:t>
-      </w:r>
-      <w:hyperlink r:id="rId9" w:history="1">
         <w:r>
           <w:rPr>
             <w:rStyle w:val="Hyperlink"/>

</xml_diff>